<commit_message>
Mise a jour de l'UD
</commit_message>
<xml_diff>
--- a/2017_UD_RSS_Aggregator.docx
+++ b/2017_UD_RSS_Aggregator.docx
@@ -1,6 +1,6 @@
 
 <file path=word/document.xml><?xml version="1.0" encoding="utf-8"?>
-<w:document xmlns:wpc="http://schemas.microsoft.com/office/word/2010/wordprocessingCanvas" xmlns:mc="http://schemas.openxmlformats.org/markup-compatibility/2006" xmlns:o="urn:schemas-microsoft-com:office:office" xmlns:r="http://schemas.openxmlformats.org/officeDocument/2006/relationships" xmlns:m="http://schemas.openxmlformats.org/officeDocument/2006/math" xmlns:v="urn:schemas-microsoft-com:vml" xmlns:wp14="http://schemas.microsoft.com/office/word/2010/wordprocessingDrawing" xmlns:wp="http://schemas.openxmlformats.org/drawingml/2006/wordprocessingDrawing" xmlns:w10="urn:schemas-microsoft-com:office:word" xmlns:w="http://schemas.openxmlformats.org/wordprocessingml/2006/main" xmlns:w14="http://schemas.microsoft.com/office/word/2010/wordml" xmlns:w15="http://schemas.microsoft.com/office/word/2012/wordml" xmlns:wpg="http://schemas.microsoft.com/office/word/2010/wordprocessingGroup" xmlns:wpi="http://schemas.microsoft.com/office/word/2010/wordprocessingInk" xmlns:wne="http://schemas.microsoft.com/office/word/2006/wordml" xmlns:wps="http://schemas.microsoft.com/office/word/2010/wordprocessingShape" mc:Ignorable="w14 w15 wp14">
+<w:document xmlns:wpc="http://schemas.microsoft.com/office/word/2010/wordprocessingCanvas" xmlns:cx="http://schemas.microsoft.com/office/drawing/2014/chartex" xmlns:cx1="http://schemas.microsoft.com/office/drawing/2015/9/8/chartex" xmlns:cx2="http://schemas.microsoft.com/office/drawing/2015/10/21/chartex" xmlns:cx3="http://schemas.microsoft.com/office/drawing/2016/5/9/chartex" xmlns:cx4="http://schemas.microsoft.com/office/drawing/2016/5/10/chartex" xmlns:cx5="http://schemas.microsoft.com/office/drawing/2016/5/11/chartex" xmlns:mc="http://schemas.openxmlformats.org/markup-compatibility/2006" xmlns:o="urn:schemas-microsoft-com:office:office" xmlns:r="http://schemas.openxmlformats.org/officeDocument/2006/relationships" xmlns:m="http://schemas.openxmlformats.org/officeDocument/2006/math" xmlns:v="urn:schemas-microsoft-com:vml" xmlns:wp14="http://schemas.microsoft.com/office/word/2010/wordprocessingDrawing" xmlns:wp="http://schemas.openxmlformats.org/drawingml/2006/wordprocessingDrawing" xmlns:w10="urn:schemas-microsoft-com:office:word" xmlns:w="http://schemas.openxmlformats.org/wordprocessingml/2006/main" xmlns:w14="http://schemas.microsoft.com/office/word/2010/wordml" xmlns:w15="http://schemas.microsoft.com/office/word/2012/wordml" xmlns:w16se="http://schemas.microsoft.com/office/word/2015/wordml/symex" xmlns:wpg="http://schemas.microsoft.com/office/word/2010/wordprocessingGroup" xmlns:wpi="http://schemas.microsoft.com/office/word/2010/wordprocessingInk" xmlns:wne="http://schemas.microsoft.com/office/word/2006/wordml" xmlns:wps="http://schemas.microsoft.com/office/word/2010/wordprocessingShape" mc:Ignorable="w14 w15 w16se wp14">
   <w:body>
     <w:p>
       <w:pPr>
@@ -938,6 +938,97 @@
           </w:p>
         </w:tc>
       </w:tr>
+      <w:tr>
+        <w:trPr>
+          <w:trHeight w:val="435"/>
+        </w:trPr>
+        <w:tc>
+          <w:tcPr>
+            <w:tcW w:w="1530" w:type="dxa"/>
+            <w:tcBorders>
+              <w:top w:val="single" w:sz="6" w:space="0" w:color="A6A6A6"/>
+              <w:left w:val="single" w:sz="6" w:space="0" w:color="A6A6A6"/>
+              <w:bottom w:val="single" w:sz="6" w:space="0" w:color="A6A6A6"/>
+              <w:right w:val="single" w:sz="6" w:space="0" w:color="A6A6A6"/>
+            </w:tcBorders>
+          </w:tcPr>
+          <w:p>
+            <w:pPr>
+              <w:spacing w:after="0" w:line="259" w:lineRule="auto"/>
+              <w:ind w:left="0" w:firstLine="0"/>
+              <w:jc w:val="left"/>
+            </w:pPr>
+            <w:r>
+              <w:t>29/01/2017</w:t>
+            </w:r>
+          </w:p>
+        </w:tc>
+        <w:tc>
+          <w:tcPr>
+            <w:tcW w:w="1975" w:type="dxa"/>
+            <w:tcBorders>
+              <w:top w:val="single" w:sz="6" w:space="0" w:color="A6A6A6"/>
+              <w:left w:val="single" w:sz="6" w:space="0" w:color="A6A6A6"/>
+              <w:bottom w:val="single" w:sz="6" w:space="0" w:color="A6A6A6"/>
+              <w:right w:val="single" w:sz="6" w:space="0" w:color="A6A6A6"/>
+            </w:tcBorders>
+          </w:tcPr>
+          <w:p>
+            <w:pPr>
+              <w:spacing w:after="0" w:line="259" w:lineRule="auto"/>
+              <w:ind w:left="2" w:firstLine="0"/>
+              <w:jc w:val="left"/>
+            </w:pPr>
+            <w:r>
+              <w:t>Ilyes Abd-Lillah</w:t>
+            </w:r>
+          </w:p>
+        </w:tc>
+        <w:tc>
+          <w:tcPr>
+            <w:tcW w:w="1276" w:type="dxa"/>
+            <w:tcBorders>
+              <w:top w:val="single" w:sz="6" w:space="0" w:color="A6A6A6"/>
+              <w:left w:val="single" w:sz="6" w:space="0" w:color="A6A6A6"/>
+              <w:bottom w:val="single" w:sz="6" w:space="0" w:color="A6A6A6"/>
+              <w:right w:val="single" w:sz="6" w:space="0" w:color="A6A6A6"/>
+            </w:tcBorders>
+          </w:tcPr>
+          <w:p>
+            <w:pPr>
+              <w:spacing w:after="0" w:line="259" w:lineRule="auto"/>
+              <w:ind w:left="8" w:firstLine="0"/>
+              <w:jc w:val="left"/>
+            </w:pPr>
+            <w:r>
+              <w:t>Toutes</w:t>
+            </w:r>
+          </w:p>
+        </w:tc>
+        <w:tc>
+          <w:tcPr>
+            <w:tcW w:w="5908" w:type="dxa"/>
+            <w:tcBorders>
+              <w:top w:val="single" w:sz="6" w:space="0" w:color="A6A6A6"/>
+              <w:left w:val="single" w:sz="6" w:space="0" w:color="A6A6A6"/>
+              <w:bottom w:val="single" w:sz="6" w:space="0" w:color="A6A6A6"/>
+              <w:right w:val="single" w:sz="6" w:space="0" w:color="A6A6A6"/>
+            </w:tcBorders>
+          </w:tcPr>
+          <w:p>
+            <w:pPr>
+              <w:spacing w:after="0" w:line="259" w:lineRule="auto"/>
+              <w:ind w:left="2" w:firstLine="0"/>
+              <w:jc w:val="left"/>
+            </w:pPr>
+            <w:r>
+              <w:t>Partie Android</w:t>
+            </w:r>
+            <w:bookmarkStart w:id="4" w:name="_GoBack"/>
+            <w:bookmarkEnd w:id="4"/>
+          </w:p>
+        </w:tc>
+      </w:tr>
     </w:tbl>
     <w:p>
       <w:pPr>
@@ -962,23 +1053,23 @@
     </w:p>
     <w:p>
       <w:pPr>
-        <w:pStyle w:val="Heading1"/>
+        <w:pStyle w:val="Titre1"/>
         <w:numPr>
           <w:ilvl w:val="0"/>
           <w:numId w:val="18"/>
         </w:numPr>
       </w:pPr>
-      <w:bookmarkStart w:id="4" w:name="_Toc469829027"/>
+      <w:bookmarkStart w:id="5" w:name="_Toc469829027"/>
       <w:r>
         <w:lastRenderedPageBreak/>
         <w:t>Mise en fonctionnement</w:t>
       </w:r>
-      <w:bookmarkEnd w:id="4"/>
+      <w:bookmarkEnd w:id="5"/>
     </w:p>
     <w:p/>
     <w:p>
       <w:pPr>
-        <w:pStyle w:val="Heading3"/>
+        <w:pStyle w:val="Titre3"/>
       </w:pPr>
       <w:r>
         <w:t>Application Bureau</w:t>
@@ -994,7 +1085,7 @@
       <w:hyperlink r:id="rId15" w:history="1">
         <w:r>
           <w:rPr>
-            <w:rStyle w:val="Hyperlink"/>
+            <w:rStyle w:val="Lienhypertexte"/>
           </w:rPr>
           <w:t>https://www.java.com/fr/download/</w:t>
         </w:r>
@@ -1011,15 +1102,13 @@
       <w:r>
         <w:t>ensuite d’effectuer</w:t>
       </w:r>
-      <w:bookmarkStart w:id="5" w:name="_GoBack"/>
-      <w:bookmarkEnd w:id="5"/>
       <w:r>
         <w:t xml:space="preserve"> double cliquer que le fichier « rssAggregatorDesktop.jar » ou de faire un clic droit sur ce même fichier puis de cliquer sur « exécuter ».</w:t>
       </w:r>
     </w:p>
     <w:p>
       <w:pPr>
-        <w:pStyle w:val="Heading3"/>
+        <w:pStyle w:val="Titre3"/>
       </w:pPr>
       <w:bookmarkStart w:id="6" w:name="_Toc469829029"/>
       <w:r>
@@ -1027,6 +1116,39 @@
       </w:r>
       <w:bookmarkEnd w:id="6"/>
     </w:p>
+    <w:p>
+      <w:r>
+        <w:t xml:space="preserve">Pré-requis : afin de pouvoir lancer l’application </w:t>
+      </w:r>
+      <w:r>
+        <w:t>Android</w:t>
+      </w:r>
+      <w:r>
+        <w:t xml:space="preserve">, vous devez tout d’abord </w:t>
+      </w:r>
+      <w:r>
+        <w:t>avoir un téléphone Android avec une version supérieure à 4.0.1 (Ice Cream Sandwich)</w:t>
+      </w:r>
+    </w:p>
+    <w:p/>
+    <w:p>
+      <w:r>
+        <w:t xml:space="preserve">Pour lancer l’application </w:t>
+      </w:r>
+      <w:r>
+        <w:t>Android</w:t>
+      </w:r>
+      <w:r>
+        <w:t xml:space="preserve">, il vous suffit ensuite </w:t>
+      </w:r>
+      <w:r>
+        <w:t>d’appuyer sur l’icône RSS Aggregator dans votre menu d’application</w:t>
+      </w:r>
+      <w:r>
+        <w:t>.</w:t>
+      </w:r>
+    </w:p>
+    <w:p/>
     <w:p>
       <w:pPr>
         <w:spacing w:after="160" w:line="259" w:lineRule="auto"/>
@@ -1045,7 +1167,7 @@
     </w:p>
     <w:p>
       <w:pPr>
-        <w:pStyle w:val="Heading1"/>
+        <w:pStyle w:val="Titre1"/>
         <w:numPr>
           <w:ilvl w:val="0"/>
           <w:numId w:val="18"/>
@@ -1060,7 +1182,7 @@
     </w:p>
     <w:p>
       <w:pPr>
-        <w:pStyle w:val="Heading3"/>
+        <w:pStyle w:val="Titre3"/>
       </w:pPr>
       <w:r>
         <w:t>Créer un compte</w:t>
@@ -1068,7 +1190,7 @@
     </w:p>
     <w:p>
       <w:pPr>
-        <w:pStyle w:val="Heading4"/>
+        <w:pStyle w:val="Titre4"/>
         <w:ind w:left="1426" w:firstLine="374"/>
       </w:pPr>
       <w:r>
@@ -1131,7 +1253,7 @@
                         <w:txbxContent>
                           <w:p>
                             <w:pPr>
-                              <w:pStyle w:val="Caption"/>
+                              <w:pStyle w:val="Lgende"/>
                               <w:rPr>
                                 <w:noProof/>
                                 <w:color w:val="000000"/>
@@ -1179,7 +1301,7 @@
                   <w:txbxContent>
                     <w:p>
                       <w:pPr>
-                        <w:pStyle w:val="Caption"/>
+                        <w:pStyle w:val="Lgende"/>
                         <w:rPr>
                           <w:noProof/>
                           <w:color w:val="000000"/>
@@ -1364,7 +1486,7 @@
                         <w:txbxContent>
                           <w:p>
                             <w:pPr>
-                              <w:pStyle w:val="Caption"/>
+                              <w:pStyle w:val="Lgende"/>
                               <w:rPr>
                                 <w:noProof/>
                                 <w:color w:val="000000"/>
@@ -1398,14 +1520,14 @@
               </wp:anchor>
             </w:drawing>
           </mc:Choice>
-          <mc:Fallback xmlns:cx="http://schemas.microsoft.com/office/drawing/2014/chartex" xmlns:cx1="http://schemas.microsoft.com/office/drawing/2015/9/8/chartex" xmlns:cx2="http://schemas.microsoft.com/office/drawing/2015/10/21/chartex" xmlns:cx3="http://schemas.microsoft.com/office/drawing/2016/5/9/chartex" xmlns:cx4="http://schemas.microsoft.com/office/drawing/2016/5/10/chartex" xmlns:cx5="http://schemas.microsoft.com/office/drawing/2016/5/11/chartex" xmlns:w16se="http://schemas.microsoft.com/office/word/2015/wordml/symex">
+          <mc:Fallback>
             <w:pict>
               <v:shape w14:anchorId="1771F172" id="Text Box 1" o:spid="_x0000_s1027" type="#_x0000_t202" style="position:absolute;left:0;text-align:left;margin-left:-2.3pt;margin-top:119.65pt;width:112.5pt;height:.05pt;z-index:-251653120;visibility:visible;mso-wrap-style:square;mso-width-percent:0;mso-wrap-distance-left:9pt;mso-wrap-distance-top:0;mso-wrap-distance-right:9pt;mso-wrap-distance-bottom:0;mso-position-horizontal:absolute;mso-position-horizontal-relative:text;mso-position-vertical:absolute;mso-position-vertical-relative:text;mso-width-percent:0;mso-width-relative:margin;v-text-anchor:top" o:gfxdata="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" stroked="f">
                 <v:textbox style="mso-fit-shape-to-text:t" inset="0,0,0,0">
                   <w:txbxContent>
                     <w:p>
                       <w:pPr>
-                        <w:pStyle w:val="Caption"/>
+                        <w:pStyle w:val="Lgende"/>
                         <w:rPr>
                           <w:noProof/>
                           <w:color w:val="000000"/>
@@ -1459,7 +1581,7 @@
     </w:p>
     <w:p>
       <w:pPr>
-        <w:pStyle w:val="Heading4"/>
+        <w:pStyle w:val="Titre4"/>
         <w:ind w:left="1426" w:firstLine="374"/>
       </w:pPr>
       <w:r>
@@ -1525,7 +1647,7 @@
                         <w:txbxContent>
                           <w:p>
                             <w:pPr>
-                              <w:pStyle w:val="Caption"/>
+                              <w:pStyle w:val="Lgende"/>
                               <w:rPr>
                                 <w:noProof/>
                                 <w:color w:val="000000"/>
@@ -1550,14 +1672,14 @@
               </wp:anchor>
             </w:drawing>
           </mc:Choice>
-          <mc:Fallback xmlns:cx="http://schemas.microsoft.com/office/drawing/2014/chartex" xmlns:cx1="http://schemas.microsoft.com/office/drawing/2015/9/8/chartex" xmlns:cx2="http://schemas.microsoft.com/office/drawing/2015/10/21/chartex" xmlns:cx3="http://schemas.microsoft.com/office/drawing/2016/5/9/chartex" xmlns:cx4="http://schemas.microsoft.com/office/drawing/2016/5/10/chartex" xmlns:cx5="http://schemas.microsoft.com/office/drawing/2016/5/11/chartex" xmlns:w16se="http://schemas.microsoft.com/office/word/2015/wordml/symex">
+          <mc:Fallback>
             <w:pict>
               <v:shape w14:anchorId="7F018EB8" id="Text Box 3" o:spid="_x0000_s1028" type="#_x0000_t202" style="position:absolute;left:0;text-align:left;margin-left:186.65pt;margin-top:195.1pt;width:151.5pt;height:.05pt;z-index:251687936;visibility:visible;mso-wrap-style:square;mso-wrap-distance-left:9pt;mso-wrap-distance-top:0;mso-wrap-distance-right:9pt;mso-wrap-distance-bottom:0;mso-position-horizontal:absolute;mso-position-horizontal-relative:text;mso-position-vertical:absolute;mso-position-vertical-relative:text;v-text-anchor:top" o:gfxdata="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" stroked="f">
                 <v:textbox style="mso-fit-shape-to-text:t" inset="0,0,0,0">
                   <w:txbxContent>
                     <w:p>
                       <w:pPr>
-                        <w:pStyle w:val="Caption"/>
+                        <w:pStyle w:val="Lgende"/>
                         <w:rPr>
                           <w:noProof/>
                           <w:color w:val="000000"/>
@@ -1652,7 +1774,7 @@
     </w:p>
     <w:p>
       <w:pPr>
-        <w:pStyle w:val="Heading3"/>
+        <w:pStyle w:val="Titre3"/>
       </w:pPr>
       <w:r>
         <w:lastRenderedPageBreak/>
@@ -1661,7 +1783,7 @@
     </w:p>
     <w:p>
       <w:pPr>
-        <w:pStyle w:val="Heading4"/>
+        <w:pStyle w:val="Titre4"/>
         <w:ind w:left="1102" w:firstLine="698"/>
       </w:pPr>
       <w:r>
@@ -1724,7 +1846,7 @@
                         <w:txbxContent>
                           <w:p>
                             <w:pPr>
-                              <w:pStyle w:val="Caption"/>
+                              <w:pStyle w:val="Lgende"/>
                               <w:rPr>
                                 <w:noProof/>
                                 <w:color w:val="000000"/>
@@ -1762,7 +1884,7 @@
                   <w:txbxContent>
                     <w:p>
                       <w:pPr>
-                        <w:pStyle w:val="Caption"/>
+                        <w:pStyle w:val="Lgende"/>
                         <w:rPr>
                           <w:noProof/>
                           <w:color w:val="000000"/>
@@ -1855,7 +1977,7 @@
                         <w:txbxContent>
                           <w:p>
                             <w:pPr>
-                              <w:pStyle w:val="Caption"/>
+                              <w:pStyle w:val="Lgende"/>
                               <w:rPr>
                                 <w:noProof/>
                                 <w:color w:val="000000"/>
@@ -1896,7 +2018,7 @@
                   <w:txbxContent>
                     <w:p>
                       <w:pPr>
-                        <w:pStyle w:val="Caption"/>
+                        <w:pStyle w:val="Lgende"/>
                         <w:rPr>
                           <w:noProof/>
                           <w:color w:val="000000"/>
@@ -1952,7 +2074,7 @@
     <w:p/>
     <w:p>
       <w:pPr>
-        <w:pStyle w:val="Heading4"/>
+        <w:pStyle w:val="Titre4"/>
         <w:ind w:left="1102" w:firstLine="698"/>
       </w:pPr>
       <w:r>
@@ -1975,6 +2097,13 @@
       </w:r>
     </w:p>
     <w:p>
+      <w:pPr>
+        <w:pStyle w:val="Titre4"/>
+        <w:ind w:left="1102" w:firstLine="698"/>
+        <w:rPr>
+          <w:lang w:val="en-GB"/>
+        </w:rPr>
+      </w:pPr>
       <w:r>
         <w:rPr>
           <w:noProof/>
@@ -2079,7 +2208,7 @@
                         <w:txbxContent>
                           <w:p>
                             <w:pPr>
-                              <w:pStyle w:val="Caption"/>
+                              <w:pStyle w:val="Lgende"/>
                               <w:ind w:left="0" w:firstLine="0"/>
                               <w:rPr>
                                 <w:noProof/>
@@ -2088,7 +2217,10 @@
                               </w:rPr>
                             </w:pPr>
                             <w:r>
-                              <w:t>Formulaire de connection</w:t>
+                              <w:t>Formulaire de connex</w:t>
+                            </w:r>
+                            <w:r>
+                              <w:t>ion</w:t>
                             </w:r>
                           </w:p>
                         </w:txbxContent>
@@ -2108,14 +2240,14 @@
               </wp:anchor>
             </w:drawing>
           </mc:Choice>
-          <mc:Fallback xmlns:cx="http://schemas.microsoft.com/office/drawing/2014/chartex" xmlns:cx1="http://schemas.microsoft.com/office/drawing/2015/9/8/chartex" xmlns:cx2="http://schemas.microsoft.com/office/drawing/2015/10/21/chartex" xmlns:cx3="http://schemas.microsoft.com/office/drawing/2016/5/9/chartex" xmlns:cx4="http://schemas.microsoft.com/office/drawing/2016/5/10/chartex" xmlns:cx5="http://schemas.microsoft.com/office/drawing/2016/5/11/chartex" xmlns:w16se="http://schemas.microsoft.com/office/word/2015/wordml/symex">
+          <mc:Fallback>
             <w:pict>
               <v:shape w14:anchorId="2ECE55E6" id="Text Box 5" o:spid="_x0000_s1031" type="#_x0000_t202" style="position:absolute;left:0;text-align:left;margin-left:186.7pt;margin-top:141.7pt;width:161.25pt;height:.05pt;z-index:251691008;visibility:visible;mso-wrap-style:square;mso-height-percent:0;mso-wrap-distance-left:9pt;mso-wrap-distance-top:0;mso-wrap-distance-right:9pt;mso-wrap-distance-bottom:0;mso-position-horizontal:absolute;mso-position-horizontal-relative:text;mso-position-vertical:absolute;mso-position-vertical-relative:text;mso-height-percent:0;mso-height-relative:margin;v-text-anchor:top" o:gfxdata="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" stroked="f">
                 <v:textbox style="mso-fit-shape-to-text:t" inset="0,0,0,0">
                   <w:txbxContent>
                     <w:p>
                       <w:pPr>
-                        <w:pStyle w:val="Caption"/>
+                        <w:pStyle w:val="Lgende"/>
                         <w:ind w:left="0" w:firstLine="0"/>
                         <w:rPr>
                           <w:noProof/>
@@ -2124,13 +2256,11 @@
                         </w:rPr>
                       </w:pPr>
                       <w:r>
-                        <w:t xml:space="preserve">Formulaire de </w:t>
+                        <w:t>Formulaire de connex</w:t>
                       </w:r>
-                      <w:proofErr w:type="spellStart"/>
                       <w:r>
-                        <w:t>connection</w:t>
+                        <w:t>ion</w:t>
                       </w:r>
-                      <w:proofErr w:type="spellEnd"/>
                     </w:p>
                   </w:txbxContent>
                 </v:textbox>
@@ -2140,19 +2270,144 @@
           </mc:Fallback>
         </mc:AlternateContent>
       </w:r>
+      <w:r>
+        <w:br/>
+        <w:t>Application Android</w:t>
+      </w:r>
     </w:p>
     <w:p>
-      <w:pPr>
-        <w:pStyle w:val="Heading3"/>
-      </w:pPr>
-      <w:r>
+      <w:r>
+        <w:br/>
+      </w:r>
+      <w:r>
+        <w:br/>
+      </w:r>
+      <w:r>
+        <w:br/>
+      </w:r>
+      <w:r>
+        <w:br/>
+      </w:r>
+      <w:r>
+        <w:rPr>
+          <w:noProof/>
+        </w:rPr>
         <w:lastRenderedPageBreak/>
-        <w:t>Se déconnecter</w:t>
+        <w:drawing>
+          <wp:anchor distT="0" distB="0" distL="114300" distR="114300" simplePos="0" relativeHeight="251711488" behindDoc="0" locked="0" layoutInCell="1" allowOverlap="1">
+            <wp:simplePos x="0" y="0"/>
+            <wp:positionH relativeFrom="column">
+              <wp:posOffset>2104390</wp:posOffset>
+            </wp:positionH>
+            <wp:positionV relativeFrom="paragraph">
+              <wp:posOffset>635</wp:posOffset>
+            </wp:positionV>
+            <wp:extent cx="2238375" cy="3978910"/>
+            <wp:effectExtent l="0" t="0" r="9525" b="2540"/>
+            <wp:wrapTopAndBottom/>
+            <wp:docPr id="12" name="Image 12"/>
+            <wp:cNvGraphicFramePr>
+              <a:graphicFrameLocks xmlns:a="http://schemas.openxmlformats.org/drawingml/2006/main" noChangeAspect="1"/>
+            </wp:cNvGraphicFramePr>
+            <a:graphic xmlns:a="http://schemas.openxmlformats.org/drawingml/2006/main">
+              <a:graphicData uri="http://schemas.openxmlformats.org/drawingml/2006/picture">
+                <pic:pic xmlns:pic="http://schemas.openxmlformats.org/drawingml/2006/picture">
+                  <pic:nvPicPr>
+                    <pic:cNvPr id="1" name=""/>
+                    <pic:cNvPicPr/>
+                  </pic:nvPicPr>
+                  <pic:blipFill>
+                    <a:blip r:embed="rId22" cstate="print">
+                      <a:extLst>
+                        <a:ext uri="{28A0092B-C50C-407E-A947-70E740481C1C}">
+                          <a14:useLocalDpi xmlns:a14="http://schemas.microsoft.com/office/drawing/2010/main" val="0"/>
+                        </a:ext>
+                      </a:extLst>
+                    </a:blip>
+                    <a:stretch>
+                      <a:fillRect/>
+                    </a:stretch>
+                  </pic:blipFill>
+                  <pic:spPr>
+                    <a:xfrm>
+                      <a:off x="0" y="0"/>
+                      <a:ext cx="2238375" cy="3978910"/>
+                    </a:xfrm>
+                    <a:prstGeom prst="rect">
+                      <a:avLst/>
+                    </a:prstGeom>
+                  </pic:spPr>
+                </pic:pic>
+              </a:graphicData>
+            </a:graphic>
+            <wp14:sizeRelH relativeFrom="margin">
+              <wp14:pctWidth>0</wp14:pctWidth>
+            </wp14:sizeRelH>
+            <wp14:sizeRelV relativeFrom="margin">
+              <wp14:pctHeight>0</wp14:pctHeight>
+            </wp14:sizeRelV>
+          </wp:anchor>
+        </w:drawing>
+      </w:r>
+      <w:r>
+        <w:br/>
+      </w:r>
+      <w:r>
+        <w:br/>
+      </w:r>
+      <w:r>
+        <w:br/>
+        <w:t xml:space="preserve">Remplir le formulaire de connexion avec votre nom d’utilisateur et mot de passe </w:t>
+      </w:r>
+      <w:r>
+        <w:t>et cliquer sur « </w:t>
+      </w:r>
+      <w:r>
+        <w:t>Sign In</w:t>
+      </w:r>
+      <w:r>
+        <w:t> ». L’</w:t>
+      </w:r>
+      <w:r>
+        <w:t xml:space="preserve">utilisateur sera alors connecté. Si vous n’avez pas de compte vous pouvez vous inscrire avec le bouton </w:t>
+      </w:r>
+      <w:r>
+        <w:t>« S</w:t>
+      </w:r>
+      <w:r>
+        <w:t>ign Up</w:t>
+      </w:r>
+      <w:r>
+        <w:t> ».</w:t>
       </w:r>
     </w:p>
     <w:p>
       <w:pPr>
-        <w:pStyle w:val="Heading4"/>
+        <w:tabs>
+          <w:tab w:val="left" w:pos="7320"/>
+        </w:tabs>
+        <w:ind w:left="0" w:firstLine="0"/>
+      </w:pPr>
+    </w:p>
+    <w:p>
+      <w:pPr>
+        <w:pStyle w:val="Titre3"/>
+        <w:numPr>
+          <w:ilvl w:val="0"/>
+          <w:numId w:val="0"/>
+        </w:numPr>
+        <w:ind w:left="1800"/>
+      </w:pPr>
+      <w:r>
+        <w:t xml:space="preserve">C -  </w:t>
+      </w:r>
+      <w:r>
+        <w:t>Se déconnecter</w:t>
+      </w:r>
+    </w:p>
+    <w:p>
+      <w:pPr>
+        <w:pStyle w:val="Titre4"/>
         <w:ind w:left="1102" w:firstLine="698"/>
       </w:pPr>
       <w:r>
@@ -2214,7 +2469,7 @@
                         <w:txbxContent>
                           <w:p>
                             <w:pPr>
-                              <w:pStyle w:val="Caption"/>
+                              <w:pStyle w:val="Lgende"/>
                               <w:rPr>
                                 <w:noProof/>
                                 <w:color w:val="000000"/>
@@ -2246,7 +2501,7 @@
                   <w:txbxContent>
                     <w:p>
                       <w:pPr>
-                        <w:pStyle w:val="Caption"/>
+                        <w:pStyle w:val="Lgende"/>
                         <w:rPr>
                           <w:noProof/>
                           <w:color w:val="000000"/>
@@ -2271,7 +2526,7 @@
         </w:rPr>
         <w:pict>
           <v:shape id="_x0000_s1035" type="#_x0000_t75" style="position:absolute;left:0;text-align:left;margin-left:6.7pt;margin-top:47.9pt;width:524.25pt;height:45.35pt;z-index:-251620352;mso-position-horizontal-relative:text;mso-position-vertical-relative:text;mso-width-relative:page;mso-height-relative:page" wrapcoords="-31 0 -31 21449 21600 21449 21600 0 -31 0">
-            <v:imagedata r:id="rId22" o:title="UserConnected" cropbottom="37824f"/>
+            <v:imagedata r:id="rId23" o:title="UserConnected" cropbottom="37824f"/>
             <w10:wrap type="tight"/>
           </v:shape>
         </w:pict>
@@ -2295,10 +2550,11 @@
     <w:p/>
     <w:p>
       <w:pPr>
-        <w:pStyle w:val="Heading4"/>
+        <w:pStyle w:val="Titre4"/>
         <w:ind w:left="1102" w:firstLine="698"/>
       </w:pPr>
       <w:r>
+        <w:lastRenderedPageBreak/>
         <w:t>Application Web</w:t>
       </w:r>
     </w:p>
@@ -2333,7 +2589,7 @@
                     </pic:cNvPicPr>
                   </pic:nvPicPr>
                   <pic:blipFill>
-                    <a:blip r:embed="rId23">
+                    <a:blip r:embed="rId24">
                       <a:extLst>
                         <a:ext uri="{28A0092B-C50C-407E-A947-70E740481C1C}">
                           <a14:useLocalDpi xmlns:a14="http://schemas.microsoft.com/office/drawing/2010/main" val="0"/>
@@ -2380,18 +2636,128 @@
         </w:rPr>
       </w:pPr>
     </w:p>
+    <w:p>
+      <w:pPr>
+        <w:pStyle w:val="Titre4"/>
+        <w:ind w:left="1102" w:firstLine="698"/>
+      </w:pPr>
+      <w:r>
+        <w:t>Application Android</w:t>
+      </w:r>
+    </w:p>
+    <w:p>
+      <w:r>
+        <w:rPr>
+          <w:noProof/>
+        </w:rPr>
+        <w:drawing>
+          <wp:anchor distT="0" distB="0" distL="114300" distR="114300" simplePos="0" relativeHeight="251712512" behindDoc="0" locked="0" layoutInCell="1" allowOverlap="1">
+            <wp:simplePos x="0" y="0"/>
+            <wp:positionH relativeFrom="column">
+              <wp:posOffset>1780540</wp:posOffset>
+            </wp:positionH>
+            <wp:positionV relativeFrom="paragraph">
+              <wp:posOffset>582930</wp:posOffset>
+            </wp:positionV>
+            <wp:extent cx="2857500" cy="5080000"/>
+            <wp:effectExtent l="0" t="0" r="0" b="6350"/>
+            <wp:wrapTopAndBottom/>
+            <wp:docPr id="18" name="Image 18"/>
+            <wp:cNvGraphicFramePr>
+              <a:graphicFrameLocks xmlns:a="http://schemas.openxmlformats.org/drawingml/2006/main" noChangeAspect="1"/>
+            </wp:cNvGraphicFramePr>
+            <a:graphic xmlns:a="http://schemas.openxmlformats.org/drawingml/2006/main">
+              <a:graphicData uri="http://schemas.openxmlformats.org/drawingml/2006/picture">
+                <pic:pic xmlns:pic="http://schemas.openxmlformats.org/drawingml/2006/picture">
+                  <pic:nvPicPr>
+                    <pic:cNvPr id="1" name=""/>
+                    <pic:cNvPicPr/>
+                  </pic:nvPicPr>
+                  <pic:blipFill>
+                    <a:blip r:embed="rId25" cstate="print">
+                      <a:extLst>
+                        <a:ext uri="{28A0092B-C50C-407E-A947-70E740481C1C}">
+                          <a14:useLocalDpi xmlns:a14="http://schemas.microsoft.com/office/drawing/2010/main" val="0"/>
+                        </a:ext>
+                      </a:extLst>
+                    </a:blip>
+                    <a:stretch>
+                      <a:fillRect/>
+                    </a:stretch>
+                  </pic:blipFill>
+                  <pic:spPr>
+                    <a:xfrm>
+                      <a:off x="0" y="0"/>
+                      <a:ext cx="2857500" cy="5080000"/>
+                    </a:xfrm>
+                    <a:prstGeom prst="rect">
+                      <a:avLst/>
+                    </a:prstGeom>
+                  </pic:spPr>
+                </pic:pic>
+              </a:graphicData>
+            </a:graphic>
+          </wp:anchor>
+        </w:drawing>
+      </w:r>
+      <w:r>
+        <w:t>Cliquer sur les trois points en haut à droite de la page d’accueil, ensuite appuyez sur le bouton « Disconnect » pour effectuer la déconnexion de votre compte RSS aggregator.</w:t>
+      </w:r>
+      <w:r>
+        <w:br/>
+      </w:r>
+      <w:r>
+        <w:br/>
+      </w:r>
+      <w:r>
+        <w:br/>
+      </w:r>
+      <w:r>
+        <w:br/>
+      </w:r>
+      <w:r>
+        <w:br/>
+      </w:r>
+      <w:r>
+        <w:lastRenderedPageBreak/>
+        <w:br/>
+      </w:r>
+      <w:r>
+        <w:br/>
+      </w:r>
+      <w:r>
+        <w:br/>
+      </w:r>
+      <w:r>
+        <w:br/>
+      </w:r>
+      <w:r>
+        <w:br/>
+      </w:r>
+      <w:r>
+        <w:br/>
+      </w:r>
+    </w:p>
     <w:p/>
     <w:p>
       <w:pPr>
-        <w:pStyle w:val="Heading3"/>
-      </w:pPr>
+        <w:pStyle w:val="Titre3"/>
+        <w:numPr>
+          <w:ilvl w:val="0"/>
+          <w:numId w:val="0"/>
+        </w:numPr>
+        <w:ind w:left="1800"/>
+      </w:pPr>
+      <w:r>
+        <w:t xml:space="preserve">D -  </w:t>
+      </w:r>
       <w:r>
         <w:t>Ajouter un flux rss</w:t>
       </w:r>
     </w:p>
     <w:p>
       <w:pPr>
-        <w:pStyle w:val="Heading4"/>
+        <w:pStyle w:val="Titre4"/>
         <w:ind w:left="1102" w:firstLine="698"/>
       </w:pPr>
       <w:r>
@@ -2400,7 +2766,7 @@
         </w:rPr>
         <w:pict>
           <v:shape id="_x0000_s1042" type="#_x0000_t75" style="position:absolute;left:0;text-align:left;margin-left:314.2pt;margin-top:93.85pt;width:199.5pt;height:126pt;z-index:251708416;mso-position-horizontal-relative:text;mso-position-vertical-relative:text;mso-width-relative:page;mso-height-relative:page">
-            <v:imagedata r:id="rId24" o:title="addDesktop"/>
+            <v:imagedata r:id="rId26" o:title="addDesktop"/>
             <w10:wrap type="topAndBottom"/>
           </v:shape>
         </w:pict>
@@ -2419,7 +2785,7 @@
         </w:rPr>
         <w:pict>
           <v:shape id="_x0000_s1041" type="#_x0000_t75" style="position:absolute;left:0;text-align:left;margin-left:50.25pt;margin-top:89.75pt;width:167.25pt;height:66pt;z-index:251706368;mso-position-horizontal-relative:text;mso-position-vertical-relative:text;mso-width-relative:page;mso-height-relative:page">
-            <v:imagedata r:id="rId25" o:title="SubMenuDesktop"/>
+            <v:imagedata r:id="rId27" o:title="SubMenuDesktop"/>
             <w10:wrap type="topAndBottom"/>
           </v:shape>
         </w:pict>
@@ -2468,7 +2834,7 @@
                         <w:txbxContent>
                           <w:p>
                             <w:pPr>
-                              <w:pStyle w:val="Caption"/>
+                              <w:pStyle w:val="Lgende"/>
                               <w:rPr>
                                 <w:noProof/>
                                 <w:color w:val="000000"/>
@@ -2496,14 +2862,14 @@
               </wp:anchor>
             </w:drawing>
           </mc:Choice>
-          <mc:Fallback xmlns:cx="http://schemas.microsoft.com/office/drawing/2014/chartex" xmlns:cx1="http://schemas.microsoft.com/office/drawing/2015/9/8/chartex" xmlns:cx2="http://schemas.microsoft.com/office/drawing/2015/10/21/chartex" xmlns:cx3="http://schemas.microsoft.com/office/drawing/2016/5/9/chartex" xmlns:cx4="http://schemas.microsoft.com/office/drawing/2016/5/10/chartex" xmlns:cx5="http://schemas.microsoft.com/office/drawing/2016/5/11/chartex" xmlns:w16se="http://schemas.microsoft.com/office/word/2015/wordml/symex">
+          <mc:Fallback>
             <w:pict>
               <v:shape w14:anchorId="37B707C5" id="Text Box 17" o:spid="_x0000_s1033" type="#_x0000_t202" style="position:absolute;left:0;text-align:left;margin-left:317.2pt;margin-top:206.9pt;width:201pt;height:12pt;z-index:251684864;visibility:visible;mso-wrap-style:square;mso-height-percent:0;mso-wrap-distance-left:9pt;mso-wrap-distance-top:0;mso-wrap-distance-right:9pt;mso-wrap-distance-bottom:0;mso-position-horizontal:absolute;mso-position-horizontal-relative:text;mso-position-vertical:absolute;mso-position-vertical-relative:text;mso-height-percent:0;mso-height-relative:margin;v-text-anchor:top" o:gfxdata="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" stroked="f">
                 <v:textbox inset="0,0,0,0">
                   <w:txbxContent>
                     <w:p>
                       <w:pPr>
-                        <w:pStyle w:val="Caption"/>
+                        <w:pStyle w:val="Lgende"/>
                         <w:rPr>
                           <w:noProof/>
                           <w:color w:val="000000"/>
@@ -2573,7 +2939,7 @@
                         <w:txbxContent>
                           <w:p>
                             <w:pPr>
-                              <w:pStyle w:val="Caption"/>
+                              <w:pStyle w:val="Lgende"/>
                               <w:rPr>
                                 <w:noProof/>
                                 <w:sz w:val="23"/>
@@ -2597,14 +2963,14 @@
               </wp:anchor>
             </w:drawing>
           </mc:Choice>
-          <mc:Fallback xmlns:cx="http://schemas.microsoft.com/office/drawing/2014/chartex" xmlns:cx1="http://schemas.microsoft.com/office/drawing/2015/9/8/chartex" xmlns:cx2="http://schemas.microsoft.com/office/drawing/2015/10/21/chartex" xmlns:cx3="http://schemas.microsoft.com/office/drawing/2016/5/9/chartex" xmlns:cx4="http://schemas.microsoft.com/office/drawing/2016/5/10/chartex" xmlns:cx5="http://schemas.microsoft.com/office/drawing/2016/5/11/chartex" xmlns:w16se="http://schemas.microsoft.com/office/word/2015/wordml/symex">
+          <mc:Fallback>
             <w:pict>
               <v:shape w14:anchorId="36F4B05C" id="Text Box 16" o:spid="_x0000_s1034" type="#_x0000_t202" style="position:absolute;left:0;text-align:left;margin-left:4.5pt;margin-top:76.5pt;width:116.25pt;height:.05pt;z-index:-251635712;visibility:visible;mso-wrap-style:square;mso-wrap-distance-left:9pt;mso-wrap-distance-top:0;mso-wrap-distance-right:9pt;mso-wrap-distance-bottom:0;mso-position-horizontal:absolute;mso-position-horizontal-relative:text;mso-position-vertical:absolute;mso-position-vertical-relative:text;v-text-anchor:top" o:gfxdata="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" stroked="f">
                 <v:textbox style="mso-fit-shape-to-text:t" inset="0,0,0,0">
                   <w:txbxContent>
                     <w:p>
                       <w:pPr>
-                        <w:pStyle w:val="Caption"/>
+                        <w:pStyle w:val="Lgende"/>
                         <w:rPr>
                           <w:noProof/>
                           <w:sz w:val="23"/>
@@ -2684,11 +3050,10 @@
     </w:p>
     <w:p>
       <w:pPr>
-        <w:pStyle w:val="Heading4"/>
+        <w:pStyle w:val="Titre4"/>
         <w:ind w:left="1102" w:firstLine="698"/>
       </w:pPr>
       <w:r>
-        <w:lastRenderedPageBreak/>
         <w:t>Application Web</w:t>
       </w:r>
     </w:p>
@@ -2730,7 +3095,7 @@
                     </pic:cNvPicPr>
                   </pic:nvPicPr>
                   <pic:blipFill>
-                    <a:blip r:embed="rId26" cstate="print">
+                    <a:blip r:embed="rId28" cstate="print">
                       <a:extLst>
                         <a:ext uri="{28A0092B-C50C-407E-A947-70E740481C1C}">
                           <a14:useLocalDpi xmlns:a14="http://schemas.microsoft.com/office/drawing/2010/main" val="0"/>
@@ -2766,18 +3131,144 @@
         <w:t>Entrer le lien vers le flux dans la barre de recherche et cliquer sur « Search ». Le flux RSS apparaîtra alors au centre de la page.</w:t>
       </w:r>
     </w:p>
-    <w:p/>
     <w:p>
       <w:pPr>
-        <w:pStyle w:val="Heading3"/>
-      </w:pPr>
-      <w:r>
-        <w:t>Supprimer un flux</w:t>
+        <w:pStyle w:val="Titre4"/>
+        <w:ind w:left="1102" w:firstLine="698"/>
+      </w:pPr>
+      <w:r>
+        <w:lastRenderedPageBreak/>
+        <w:br/>
+      </w:r>
+      <w:r>
+        <w:br/>
+        <w:t>Application Android</w:t>
       </w:r>
     </w:p>
     <w:p>
       <w:pPr>
-        <w:pStyle w:val="Heading4"/>
+        <w:jc w:val="left"/>
+      </w:pPr>
+      <w:r>
+        <w:tab/>
+      </w:r>
+      <w:r>
+        <w:tab/>
+        <w:t>Appuyer sur le bouton flottant en bas a droite de la page d’acceuil, une interface apparait entrer le titre de votre flux ainsi que le lien, confirmez via le bouton « OK » pour sauvgarder le flux ou  « Cancel » pour quitter l’interface.</w:t>
+      </w:r>
+    </w:p>
+    <w:p>
+      <w:pPr>
+        <w:jc w:val="left"/>
+      </w:pPr>
+      <w:r>
+        <w:rPr>
+          <w:noProof/>
+        </w:rPr>
+        <w:drawing>
+          <wp:anchor distT="0" distB="0" distL="114300" distR="114300" simplePos="0" relativeHeight="251713536" behindDoc="0" locked="0" layoutInCell="1" allowOverlap="1">
+            <wp:simplePos x="0" y="0"/>
+            <wp:positionH relativeFrom="column">
+              <wp:posOffset>1570990</wp:posOffset>
+            </wp:positionH>
+            <wp:positionV relativeFrom="paragraph">
+              <wp:posOffset>193675</wp:posOffset>
+            </wp:positionV>
+            <wp:extent cx="2867025" cy="5097145"/>
+            <wp:effectExtent l="0" t="0" r="9525" b="8255"/>
+            <wp:wrapTopAndBottom/>
+            <wp:docPr id="19" name="Image 19"/>
+            <wp:cNvGraphicFramePr>
+              <a:graphicFrameLocks xmlns:a="http://schemas.openxmlformats.org/drawingml/2006/main" noChangeAspect="1"/>
+            </wp:cNvGraphicFramePr>
+            <a:graphic xmlns:a="http://schemas.openxmlformats.org/drawingml/2006/main">
+              <a:graphicData uri="http://schemas.openxmlformats.org/drawingml/2006/picture">
+                <pic:pic xmlns:pic="http://schemas.openxmlformats.org/drawingml/2006/picture">
+                  <pic:nvPicPr>
+                    <pic:cNvPr id="1" name=""/>
+                    <pic:cNvPicPr/>
+                  </pic:nvPicPr>
+                  <pic:blipFill>
+                    <a:blip r:embed="rId29" cstate="print">
+                      <a:extLst>
+                        <a:ext uri="{28A0092B-C50C-407E-A947-70E740481C1C}">
+                          <a14:useLocalDpi xmlns:a14="http://schemas.microsoft.com/office/drawing/2010/main" val="0"/>
+                        </a:ext>
+                      </a:extLst>
+                    </a:blip>
+                    <a:stretch>
+                      <a:fillRect/>
+                    </a:stretch>
+                  </pic:blipFill>
+                  <pic:spPr>
+                    <a:xfrm>
+                      <a:off x="0" y="0"/>
+                      <a:ext cx="2867025" cy="5097145"/>
+                    </a:xfrm>
+                    <a:prstGeom prst="rect">
+                      <a:avLst/>
+                    </a:prstGeom>
+                  </pic:spPr>
+                </pic:pic>
+              </a:graphicData>
+            </a:graphic>
+            <wp14:sizeRelH relativeFrom="margin">
+              <wp14:pctWidth>0</wp14:pctWidth>
+            </wp14:sizeRelH>
+            <wp14:sizeRelV relativeFrom="margin">
+              <wp14:pctHeight>0</wp14:pctHeight>
+            </wp14:sizeRelV>
+          </wp:anchor>
+        </w:drawing>
+      </w:r>
+      <w:r>
+        <w:br/>
+      </w:r>
+      <w:r>
+        <w:br/>
+      </w:r>
+      <w:r>
+        <w:br/>
+      </w:r>
+      <w:r>
+        <w:br/>
+      </w:r>
+      <w:r>
+        <w:br/>
+      </w:r>
+      <w:r>
+        <w:br/>
+      </w:r>
+      <w:r>
+        <w:br/>
+      </w:r>
+      <w:r>
+        <w:br/>
+      </w:r>
+      <w:r>
+        <w:br/>
+      </w:r>
+    </w:p>
+    <w:p>
+      <w:pPr>
+        <w:pStyle w:val="Titre3"/>
+        <w:numPr>
+          <w:ilvl w:val="0"/>
+          <w:numId w:val="0"/>
+        </w:numPr>
+        <w:ind w:left="1440"/>
+      </w:pPr>
+      <w:r>
+        <w:lastRenderedPageBreak/>
+        <w:t xml:space="preserve">E - </w:t>
+      </w:r>
+      <w:r>
+        <w:t>Supprimer un flux</w:t>
+      </w:r>
+    </w:p>
+    <w:p>
+      <w:pPr>
+        <w:pStyle w:val="Titre4"/>
         <w:ind w:left="1102" w:firstLine="698"/>
       </w:pPr>
       <w:r>
@@ -2855,7 +3346,7 @@
         </w:rPr>
         <w:pict>
           <v:shape id="_x0000_s1043" type="#_x0000_t75" style="position:absolute;margin-left:133.45pt;margin-top:8.65pt;width:198.75pt;height:89.25pt;z-index:251710464;mso-position-horizontal-relative:text;mso-position-vertical-relative:text;mso-width-relative:page;mso-height-relative:page">
-            <v:imagedata r:id="rId27" o:title="delDesktop"/>
+            <v:imagedata r:id="rId30" o:title="delDesktop"/>
             <w10:wrap type="topAndBottom"/>
           </v:shape>
         </w:pict>
@@ -2873,9 +3364,31 @@
           <w:szCs w:val="24"/>
         </w:rPr>
       </w:pPr>
+      <w:r>
+        <w:rPr>
+          <w:rFonts w:eastAsiaTheme="majorEastAsia" w:cstheme="majorBidi"/>
+          <w:color w:val="1F4D78" w:themeColor="accent1" w:themeShade="7F"/>
+          <w:sz w:val="28"/>
+          <w:szCs w:val="24"/>
+        </w:rPr>
+        <w:t xml:space="preserve">Application Android : </w:t>
+      </w:r>
+    </w:p>
+    <w:p>
+      <w:pPr>
+        <w:spacing w:after="160" w:line="259" w:lineRule="auto"/>
+        <w:ind w:left="0" w:firstLine="0"/>
+        <w:jc w:val="left"/>
+        <w:rPr>
+          <w:rFonts w:eastAsiaTheme="majorEastAsia" w:cstheme="majorBidi"/>
+          <w:color w:val="1F4D78" w:themeColor="accent1" w:themeShade="7F"/>
+          <w:sz w:val="28"/>
+          <w:szCs w:val="24"/>
+        </w:rPr>
+      </w:pPr>
     </w:p>
     <w:sectPr>
-      <w:footerReference w:type="default" r:id="rId28"/>
+      <w:footerReference w:type="default" r:id="rId31"/>
       <w:pgSz w:w="11910" w:h="16845"/>
       <w:pgMar w:top="2174" w:right="694" w:bottom="1049" w:left="721" w:header="697" w:footer="864" w:gutter="0"/>
       <w:pgNumType w:start="1"/>
@@ -2887,7 +3400,7 @@
 </file>
 
 <file path=word/endnotes.xml><?xml version="1.0" encoding="utf-8"?>
-<w:endnotes xmlns:wpc="http://schemas.microsoft.com/office/word/2010/wordprocessingCanvas" xmlns:mc="http://schemas.openxmlformats.org/markup-compatibility/2006" xmlns:o="urn:schemas-microsoft-com:office:office" xmlns:r="http://schemas.openxmlformats.org/officeDocument/2006/relationships" xmlns:m="http://schemas.openxmlformats.org/officeDocument/2006/math" xmlns:v="urn:schemas-microsoft-com:vml" xmlns:wp14="http://schemas.microsoft.com/office/word/2010/wordprocessingDrawing" xmlns:wp="http://schemas.openxmlformats.org/drawingml/2006/wordprocessingDrawing" xmlns:w10="urn:schemas-microsoft-com:office:word" xmlns:w="http://schemas.openxmlformats.org/wordprocessingml/2006/main" xmlns:w14="http://schemas.microsoft.com/office/word/2010/wordml" xmlns:w15="http://schemas.microsoft.com/office/word/2012/wordml" xmlns:wpg="http://schemas.microsoft.com/office/word/2010/wordprocessingGroup" xmlns:wpi="http://schemas.microsoft.com/office/word/2010/wordprocessingInk" xmlns:wne="http://schemas.microsoft.com/office/word/2006/wordml" xmlns:wps="http://schemas.microsoft.com/office/word/2010/wordprocessingShape" mc:Ignorable="w14 w15 wp14">
+<w:endnotes xmlns:wpc="http://schemas.microsoft.com/office/word/2010/wordprocessingCanvas" xmlns:cx="http://schemas.microsoft.com/office/drawing/2014/chartex" xmlns:cx1="http://schemas.microsoft.com/office/drawing/2015/9/8/chartex" xmlns:cx2="http://schemas.microsoft.com/office/drawing/2015/10/21/chartex" xmlns:cx3="http://schemas.microsoft.com/office/drawing/2016/5/9/chartex" xmlns:cx4="http://schemas.microsoft.com/office/drawing/2016/5/10/chartex" xmlns:cx5="http://schemas.microsoft.com/office/drawing/2016/5/11/chartex" xmlns:mc="http://schemas.openxmlformats.org/markup-compatibility/2006" xmlns:o="urn:schemas-microsoft-com:office:office" xmlns:r="http://schemas.openxmlformats.org/officeDocument/2006/relationships" xmlns:m="http://schemas.openxmlformats.org/officeDocument/2006/math" xmlns:v="urn:schemas-microsoft-com:vml" xmlns:wp14="http://schemas.microsoft.com/office/word/2010/wordprocessingDrawing" xmlns:wp="http://schemas.openxmlformats.org/drawingml/2006/wordprocessingDrawing" xmlns:w10="urn:schemas-microsoft-com:office:word" xmlns:w="http://schemas.openxmlformats.org/wordprocessingml/2006/main" xmlns:w14="http://schemas.microsoft.com/office/word/2010/wordml" xmlns:w15="http://schemas.microsoft.com/office/word/2012/wordml" xmlns:w16se="http://schemas.microsoft.com/office/word/2015/wordml/symex" xmlns:wpg="http://schemas.microsoft.com/office/word/2010/wordprocessingGroup" xmlns:wpi="http://schemas.microsoft.com/office/word/2010/wordprocessingInk" xmlns:wne="http://schemas.microsoft.com/office/word/2006/wordml" xmlns:wps="http://schemas.microsoft.com/office/word/2010/wordprocessingShape" mc:Ignorable="w14 w15 w16se wp14">
   <w:endnote w:type="separator" w:id="-1">
     <w:p>
       <w:pPr>
@@ -2912,7 +3425,7 @@
 </file>
 
 <file path=word/footer1.xml><?xml version="1.0" encoding="utf-8"?>
-<w:ftr xmlns:wpc="http://schemas.microsoft.com/office/word/2010/wordprocessingCanvas" xmlns:mc="http://schemas.openxmlformats.org/markup-compatibility/2006" xmlns:o="urn:schemas-microsoft-com:office:office" xmlns:r="http://schemas.openxmlformats.org/officeDocument/2006/relationships" xmlns:m="http://schemas.openxmlformats.org/officeDocument/2006/math" xmlns:v="urn:schemas-microsoft-com:vml" xmlns:wp14="http://schemas.microsoft.com/office/word/2010/wordprocessingDrawing" xmlns:wp="http://schemas.openxmlformats.org/drawingml/2006/wordprocessingDrawing" xmlns:w10="urn:schemas-microsoft-com:office:word" xmlns:w="http://schemas.openxmlformats.org/wordprocessingml/2006/main" xmlns:w14="http://schemas.microsoft.com/office/word/2010/wordml" xmlns:w15="http://schemas.microsoft.com/office/word/2012/wordml" xmlns:wpg="http://schemas.microsoft.com/office/word/2010/wordprocessingGroup" xmlns:wpi="http://schemas.microsoft.com/office/word/2010/wordprocessingInk" xmlns:wne="http://schemas.microsoft.com/office/word/2006/wordml" xmlns:wps="http://schemas.microsoft.com/office/word/2010/wordprocessingShape" mc:Ignorable="w14 w15 wp14">
+<w:ftr xmlns:wpc="http://schemas.microsoft.com/office/word/2010/wordprocessingCanvas" xmlns:cx="http://schemas.microsoft.com/office/drawing/2014/chartex" xmlns:cx1="http://schemas.microsoft.com/office/drawing/2015/9/8/chartex" xmlns:cx2="http://schemas.microsoft.com/office/drawing/2015/10/21/chartex" xmlns:cx3="http://schemas.microsoft.com/office/drawing/2016/5/9/chartex" xmlns:cx4="http://schemas.microsoft.com/office/drawing/2016/5/10/chartex" xmlns:cx5="http://schemas.microsoft.com/office/drawing/2016/5/11/chartex" xmlns:mc="http://schemas.openxmlformats.org/markup-compatibility/2006" xmlns:o="urn:schemas-microsoft-com:office:office" xmlns:r="http://schemas.openxmlformats.org/officeDocument/2006/relationships" xmlns:m="http://schemas.openxmlformats.org/officeDocument/2006/math" xmlns:v="urn:schemas-microsoft-com:vml" xmlns:wp14="http://schemas.microsoft.com/office/word/2010/wordprocessingDrawing" xmlns:wp="http://schemas.openxmlformats.org/drawingml/2006/wordprocessingDrawing" xmlns:w10="urn:schemas-microsoft-com:office:word" xmlns:w="http://schemas.openxmlformats.org/wordprocessingml/2006/main" xmlns:w14="http://schemas.microsoft.com/office/word/2010/wordml" xmlns:w15="http://schemas.microsoft.com/office/word/2012/wordml" xmlns:w16se="http://schemas.microsoft.com/office/word/2015/wordml/symex" xmlns:wpg="http://schemas.microsoft.com/office/word/2010/wordprocessingGroup" xmlns:wpi="http://schemas.microsoft.com/office/word/2010/wordprocessingInk" xmlns:wne="http://schemas.microsoft.com/office/word/2006/wordml" xmlns:wps="http://schemas.microsoft.com/office/word/2010/wordprocessingShape" mc:Ignorable="w14 w15 w16se wp14">
   <w:p>
     <w:pPr>
       <w:tabs>
@@ -3233,7 +3746,7 @@
             </wp:anchor>
           </w:drawing>
         </mc:Choice>
-        <mc:Fallback xmlns:cx="http://schemas.microsoft.com/office/drawing/2014/chartex" xmlns:cx1="http://schemas.microsoft.com/office/drawing/2015/9/8/chartex" xmlns:cx2="http://schemas.microsoft.com/office/drawing/2015/10/21/chartex" xmlns:cx3="http://schemas.microsoft.com/office/drawing/2016/5/9/chartex" xmlns:cx4="http://schemas.microsoft.com/office/drawing/2016/5/10/chartex" xmlns:cx5="http://schemas.microsoft.com/office/drawing/2016/5/11/chartex" xmlns:w16se="http://schemas.microsoft.com/office/word/2015/wordml/symex">
+        <mc:Fallback>
           <w:pict>
             <v:group w14:anchorId="131B2A6D" id="Group 4112" o:spid="_x0000_s1026" style="position:absolute;margin-left:30.8pt;margin-top:771.65pt;width:530.9pt;height:1.5pt;z-index:251656704;mso-position-horizontal-relative:page;mso-position-vertical-relative:page" coordsize="67424,190" o:gfxdata="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">
               <v:shape id="Shape 4299" o:spid="_x0000_s1027" style="position:absolute;width:11442;height:190;visibility:visible;mso-wrap-style:square;v-text-anchor:top" coordsize="1144270,19050" o:gfxdata="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" path="m,l1144270,r,19050l,19050,,e" fillcolor="#17365d" stroked="f" strokeweight="0">
@@ -3298,7 +3811,7 @@
 </file>
 
 <file path=word/footer2.xml><?xml version="1.0" encoding="utf-8"?>
-<w:ftr xmlns:wpc="http://schemas.microsoft.com/office/word/2010/wordprocessingCanvas" xmlns:mc="http://schemas.openxmlformats.org/markup-compatibility/2006" xmlns:o="urn:schemas-microsoft-com:office:office" xmlns:r="http://schemas.openxmlformats.org/officeDocument/2006/relationships" xmlns:m="http://schemas.openxmlformats.org/officeDocument/2006/math" xmlns:v="urn:schemas-microsoft-com:vml" xmlns:wp14="http://schemas.microsoft.com/office/word/2010/wordprocessingDrawing" xmlns:wp="http://schemas.openxmlformats.org/drawingml/2006/wordprocessingDrawing" xmlns:w10="urn:schemas-microsoft-com:office:word" xmlns:w="http://schemas.openxmlformats.org/wordprocessingml/2006/main" xmlns:w14="http://schemas.microsoft.com/office/word/2010/wordml" xmlns:w15="http://schemas.microsoft.com/office/word/2012/wordml" xmlns:wpg="http://schemas.microsoft.com/office/word/2010/wordprocessingGroup" xmlns:wpi="http://schemas.microsoft.com/office/word/2010/wordprocessingInk" xmlns:wne="http://schemas.microsoft.com/office/word/2006/wordml" xmlns:wps="http://schemas.microsoft.com/office/word/2010/wordprocessingShape" mc:Ignorable="w14 w15 wp14">
+<w:ftr xmlns:wpc="http://schemas.microsoft.com/office/word/2010/wordprocessingCanvas" xmlns:cx="http://schemas.microsoft.com/office/drawing/2014/chartex" xmlns:cx1="http://schemas.microsoft.com/office/drawing/2015/9/8/chartex" xmlns:cx2="http://schemas.microsoft.com/office/drawing/2015/10/21/chartex" xmlns:cx3="http://schemas.microsoft.com/office/drawing/2016/5/9/chartex" xmlns:cx4="http://schemas.microsoft.com/office/drawing/2016/5/10/chartex" xmlns:cx5="http://schemas.microsoft.com/office/drawing/2016/5/11/chartex" xmlns:mc="http://schemas.openxmlformats.org/markup-compatibility/2006" xmlns:o="urn:schemas-microsoft-com:office:office" xmlns:r="http://schemas.openxmlformats.org/officeDocument/2006/relationships" xmlns:m="http://schemas.openxmlformats.org/officeDocument/2006/math" xmlns:v="urn:schemas-microsoft-com:vml" xmlns:wp14="http://schemas.microsoft.com/office/word/2010/wordprocessingDrawing" xmlns:wp="http://schemas.openxmlformats.org/drawingml/2006/wordprocessingDrawing" xmlns:w10="urn:schemas-microsoft-com:office:word" xmlns:w="http://schemas.openxmlformats.org/wordprocessingml/2006/main" xmlns:w14="http://schemas.microsoft.com/office/word/2010/wordml" xmlns:w15="http://schemas.microsoft.com/office/word/2012/wordml" xmlns:w16se="http://schemas.microsoft.com/office/word/2015/wordml/symex" xmlns:wpg="http://schemas.microsoft.com/office/word/2010/wordprocessingGroup" xmlns:wpi="http://schemas.microsoft.com/office/word/2010/wordprocessingInk" xmlns:wne="http://schemas.microsoft.com/office/word/2006/wordml" xmlns:wps="http://schemas.microsoft.com/office/word/2010/wordprocessingShape" mc:Ignorable="w14 w15 w16se wp14">
   <w:p>
     <w:pPr>
       <w:tabs>
@@ -3635,7 +4148,7 @@
             </wp:anchor>
           </w:drawing>
         </mc:Choice>
-        <mc:Fallback xmlns:cx="http://schemas.microsoft.com/office/drawing/2014/chartex" xmlns:cx1="http://schemas.microsoft.com/office/drawing/2015/9/8/chartex" xmlns:cx2="http://schemas.microsoft.com/office/drawing/2015/10/21/chartex" xmlns:cx3="http://schemas.microsoft.com/office/drawing/2016/5/9/chartex" xmlns:cx4="http://schemas.microsoft.com/office/drawing/2016/5/10/chartex" xmlns:cx5="http://schemas.microsoft.com/office/drawing/2016/5/11/chartex" xmlns:w16se="http://schemas.microsoft.com/office/word/2015/wordml/symex">
+        <mc:Fallback>
           <w:pict>
             <v:group w14:anchorId="292852E5" id="Group 4061" o:spid="_x0000_s1026" style="position:absolute;margin-left:30.8pt;margin-top:771.65pt;width:530.9pt;height:1.5pt;z-index:251658752;mso-position-horizontal-relative:page;mso-position-vertical-relative:page" coordsize="67424,190" o:gfxdata="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">
               <v:shape id="Shape 4294" o:spid="_x0000_s1027" style="position:absolute;width:11442;height:190;visibility:visible;mso-wrap-style:square;v-text-anchor:top" coordsize="1144270,19050" o:gfxdata="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" path="m,l1144270,r,19050l,19050,,e" fillcolor="#17365d" stroked="f" strokeweight="0">
@@ -3735,7 +4248,7 @@
 </file>
 
 <file path=word/footer3.xml><?xml version="1.0" encoding="utf-8"?>
-<w:ftr xmlns:wpc="http://schemas.microsoft.com/office/word/2010/wordprocessingCanvas" xmlns:mc="http://schemas.openxmlformats.org/markup-compatibility/2006" xmlns:o="urn:schemas-microsoft-com:office:office" xmlns:r="http://schemas.openxmlformats.org/officeDocument/2006/relationships" xmlns:m="http://schemas.openxmlformats.org/officeDocument/2006/math" xmlns:v="urn:schemas-microsoft-com:vml" xmlns:wp14="http://schemas.microsoft.com/office/word/2010/wordprocessingDrawing" xmlns:wp="http://schemas.openxmlformats.org/drawingml/2006/wordprocessingDrawing" xmlns:w10="urn:schemas-microsoft-com:office:word" xmlns:w="http://schemas.openxmlformats.org/wordprocessingml/2006/main" xmlns:w14="http://schemas.microsoft.com/office/word/2010/wordml" xmlns:w15="http://schemas.microsoft.com/office/word/2012/wordml" xmlns:wpg="http://schemas.microsoft.com/office/word/2010/wordprocessingGroup" xmlns:wpi="http://schemas.microsoft.com/office/word/2010/wordprocessingInk" xmlns:wne="http://schemas.microsoft.com/office/word/2006/wordml" xmlns:wps="http://schemas.microsoft.com/office/word/2010/wordprocessingShape" mc:Ignorable="w14 w15 wp14">
+<w:ftr xmlns:wpc="http://schemas.microsoft.com/office/word/2010/wordprocessingCanvas" xmlns:cx="http://schemas.microsoft.com/office/drawing/2014/chartex" xmlns:cx1="http://schemas.microsoft.com/office/drawing/2015/9/8/chartex" xmlns:cx2="http://schemas.microsoft.com/office/drawing/2015/10/21/chartex" xmlns:cx3="http://schemas.microsoft.com/office/drawing/2016/5/9/chartex" xmlns:cx4="http://schemas.microsoft.com/office/drawing/2016/5/10/chartex" xmlns:cx5="http://schemas.microsoft.com/office/drawing/2016/5/11/chartex" xmlns:mc="http://schemas.openxmlformats.org/markup-compatibility/2006" xmlns:o="urn:schemas-microsoft-com:office:office" xmlns:r="http://schemas.openxmlformats.org/officeDocument/2006/relationships" xmlns:m="http://schemas.openxmlformats.org/officeDocument/2006/math" xmlns:v="urn:schemas-microsoft-com:vml" xmlns:wp14="http://schemas.microsoft.com/office/word/2010/wordprocessingDrawing" xmlns:wp="http://schemas.openxmlformats.org/drawingml/2006/wordprocessingDrawing" xmlns:w10="urn:schemas-microsoft-com:office:word" xmlns:w="http://schemas.openxmlformats.org/wordprocessingml/2006/main" xmlns:w14="http://schemas.microsoft.com/office/word/2010/wordml" xmlns:w15="http://schemas.microsoft.com/office/word/2012/wordml" xmlns:w16se="http://schemas.microsoft.com/office/word/2015/wordml/symex" xmlns:wpg="http://schemas.microsoft.com/office/word/2010/wordprocessingGroup" xmlns:wpi="http://schemas.microsoft.com/office/word/2010/wordprocessingInk" xmlns:wne="http://schemas.microsoft.com/office/word/2006/wordml" xmlns:wps="http://schemas.microsoft.com/office/word/2010/wordprocessingShape" mc:Ignorable="w14 w15 w16se wp14">
   <w:p>
     <w:pPr>
       <w:tabs>
@@ -4061,7 +4574,7 @@
             </wp:anchor>
           </w:drawing>
         </mc:Choice>
-        <mc:Fallback xmlns:cx="http://schemas.microsoft.com/office/drawing/2014/chartex" xmlns:cx1="http://schemas.microsoft.com/office/drawing/2015/9/8/chartex" xmlns:cx2="http://schemas.microsoft.com/office/drawing/2015/10/21/chartex" xmlns:cx3="http://schemas.microsoft.com/office/drawing/2016/5/9/chartex" xmlns:cx4="http://schemas.microsoft.com/office/drawing/2016/5/10/chartex" xmlns:cx5="http://schemas.microsoft.com/office/drawing/2016/5/11/chartex" xmlns:w16se="http://schemas.microsoft.com/office/word/2015/wordml/symex">
+        <mc:Fallback>
           <w:pict>
             <v:group w14:anchorId="059D3217" id="Group 4010" o:spid="_x0000_s1026" style="position:absolute;margin-left:30.8pt;margin-top:771.65pt;width:530.9pt;height:1.5pt;z-index:251654656;mso-position-horizontal-relative:page;mso-position-vertical-relative:page" coordsize="67424,190" o:gfxdata="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">
               <v:shape id="Shape 4289" o:spid="_x0000_s1027" style="position:absolute;width:11442;height:190;visibility:visible;mso-wrap-style:square;v-text-anchor:top" coordsize="1144270,19050" o:gfxdata="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" path="m,l1144270,r,19050l,19050,,e" fillcolor="#17365d" stroked="f" strokeweight="0">
@@ -4205,7 +4718,7 @@
 </file>
 
 <file path=word/footer4.xml><?xml version="1.0" encoding="utf-8"?>
-<w:ftr xmlns:wpc="http://schemas.microsoft.com/office/word/2010/wordprocessingCanvas" xmlns:mc="http://schemas.openxmlformats.org/markup-compatibility/2006" xmlns:o="urn:schemas-microsoft-com:office:office" xmlns:r="http://schemas.openxmlformats.org/officeDocument/2006/relationships" xmlns:m="http://schemas.openxmlformats.org/officeDocument/2006/math" xmlns:v="urn:schemas-microsoft-com:vml" xmlns:wp14="http://schemas.microsoft.com/office/word/2010/wordprocessingDrawing" xmlns:wp="http://schemas.openxmlformats.org/drawingml/2006/wordprocessingDrawing" xmlns:w10="urn:schemas-microsoft-com:office:word" xmlns:w="http://schemas.openxmlformats.org/wordprocessingml/2006/main" xmlns:w14="http://schemas.microsoft.com/office/word/2010/wordml" xmlns:w15="http://schemas.microsoft.com/office/word/2012/wordml" xmlns:wpg="http://schemas.microsoft.com/office/word/2010/wordprocessingGroup" xmlns:wpi="http://schemas.microsoft.com/office/word/2010/wordprocessingInk" xmlns:wne="http://schemas.microsoft.com/office/word/2006/wordml" xmlns:wps="http://schemas.microsoft.com/office/word/2010/wordprocessingShape" mc:Ignorable="w14 w15 wp14">
+<w:ftr xmlns:wpc="http://schemas.microsoft.com/office/word/2010/wordprocessingCanvas" xmlns:cx="http://schemas.microsoft.com/office/drawing/2014/chartex" xmlns:cx1="http://schemas.microsoft.com/office/drawing/2015/9/8/chartex" xmlns:cx2="http://schemas.microsoft.com/office/drawing/2015/10/21/chartex" xmlns:cx3="http://schemas.microsoft.com/office/drawing/2016/5/9/chartex" xmlns:cx4="http://schemas.microsoft.com/office/drawing/2016/5/10/chartex" xmlns:cx5="http://schemas.microsoft.com/office/drawing/2016/5/11/chartex" xmlns:mc="http://schemas.openxmlformats.org/markup-compatibility/2006" xmlns:o="urn:schemas-microsoft-com:office:office" xmlns:r="http://schemas.openxmlformats.org/officeDocument/2006/relationships" xmlns:m="http://schemas.openxmlformats.org/officeDocument/2006/math" xmlns:v="urn:schemas-microsoft-com:vml" xmlns:wp14="http://schemas.microsoft.com/office/word/2010/wordprocessingDrawing" xmlns:wp="http://schemas.openxmlformats.org/drawingml/2006/wordprocessingDrawing" xmlns:w10="urn:schemas-microsoft-com:office:word" xmlns:w="http://schemas.openxmlformats.org/wordprocessingml/2006/main" xmlns:w14="http://schemas.microsoft.com/office/word/2010/wordml" xmlns:w15="http://schemas.microsoft.com/office/word/2012/wordml" xmlns:w16se="http://schemas.microsoft.com/office/word/2015/wordml/symex" xmlns:wpg="http://schemas.microsoft.com/office/word/2010/wordprocessingGroup" xmlns:wpi="http://schemas.microsoft.com/office/word/2010/wordprocessingInk" xmlns:wne="http://schemas.microsoft.com/office/word/2006/wordml" xmlns:wps="http://schemas.microsoft.com/office/word/2010/wordprocessingShape" mc:Ignorable="w14 w15 w16se wp14">
   <w:p>
     <w:pPr>
       <w:tabs>
@@ -4542,7 +5055,7 @@
             </wp:anchor>
           </w:drawing>
         </mc:Choice>
-        <mc:Fallback xmlns:cx="http://schemas.microsoft.com/office/drawing/2014/chartex" xmlns:cx1="http://schemas.microsoft.com/office/drawing/2015/9/8/chartex" xmlns:cx2="http://schemas.microsoft.com/office/drawing/2015/10/21/chartex" xmlns:cx3="http://schemas.microsoft.com/office/drawing/2016/5/9/chartex" xmlns:cx4="http://schemas.microsoft.com/office/drawing/2016/5/10/chartex" xmlns:cx5="http://schemas.microsoft.com/office/drawing/2016/5/11/chartex" xmlns:w16se="http://schemas.microsoft.com/office/word/2015/wordml/symex">
+        <mc:Fallback>
           <w:pict>
             <v:group w14:anchorId="034D9C26" id="Group 4061" o:spid="_x0000_s1026" style="position:absolute;margin-left:30.8pt;margin-top:771.65pt;width:530.9pt;height:1.5pt;z-index:251658240;mso-position-horizontal-relative:page;mso-position-vertical-relative:page" coordsize="67424,190" o:gfxdata="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">
               <v:shape id="Shape 4294" o:spid="_x0000_s1027" style="position:absolute;width:11442;height:190;visibility:visible;mso-wrap-style:square;v-text-anchor:top" coordsize="1144270,19050" o:gfxdata="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" path="m,l1144270,r,19050l,19050,,e" fillcolor="#17365d" stroked="f" strokeweight="0">
@@ -4663,7 +5176,7 @@
         <w:color w:val="AEAAAA" w:themeColor="background2" w:themeShade="BF"/>
         <w:sz w:val="20"/>
       </w:rPr>
-      <w:t>5</w:t>
+      <w:t>8</w:t>
     </w:r>
     <w:r>
       <w:rPr>
@@ -4677,7 +5190,7 @@
 </file>
 
 <file path=word/footnotes.xml><?xml version="1.0" encoding="utf-8"?>
-<w:footnotes xmlns:wpc="http://schemas.microsoft.com/office/word/2010/wordprocessingCanvas" xmlns:mc="http://schemas.openxmlformats.org/markup-compatibility/2006" xmlns:o="urn:schemas-microsoft-com:office:office" xmlns:r="http://schemas.openxmlformats.org/officeDocument/2006/relationships" xmlns:m="http://schemas.openxmlformats.org/officeDocument/2006/math" xmlns:v="urn:schemas-microsoft-com:vml" xmlns:wp14="http://schemas.microsoft.com/office/word/2010/wordprocessingDrawing" xmlns:wp="http://schemas.openxmlformats.org/drawingml/2006/wordprocessingDrawing" xmlns:w10="urn:schemas-microsoft-com:office:word" xmlns:w="http://schemas.openxmlformats.org/wordprocessingml/2006/main" xmlns:w14="http://schemas.microsoft.com/office/word/2010/wordml" xmlns:w15="http://schemas.microsoft.com/office/word/2012/wordml" xmlns:wpg="http://schemas.microsoft.com/office/word/2010/wordprocessingGroup" xmlns:wpi="http://schemas.microsoft.com/office/word/2010/wordprocessingInk" xmlns:wne="http://schemas.microsoft.com/office/word/2006/wordml" xmlns:wps="http://schemas.microsoft.com/office/word/2010/wordprocessingShape" mc:Ignorable="w14 w15 wp14">
+<w:footnotes xmlns:wpc="http://schemas.microsoft.com/office/word/2010/wordprocessingCanvas" xmlns:cx="http://schemas.microsoft.com/office/drawing/2014/chartex" xmlns:cx1="http://schemas.microsoft.com/office/drawing/2015/9/8/chartex" xmlns:cx2="http://schemas.microsoft.com/office/drawing/2015/10/21/chartex" xmlns:cx3="http://schemas.microsoft.com/office/drawing/2016/5/9/chartex" xmlns:cx4="http://schemas.microsoft.com/office/drawing/2016/5/10/chartex" xmlns:cx5="http://schemas.microsoft.com/office/drawing/2016/5/11/chartex" xmlns:mc="http://schemas.openxmlformats.org/markup-compatibility/2006" xmlns:o="urn:schemas-microsoft-com:office:office" xmlns:r="http://schemas.openxmlformats.org/officeDocument/2006/relationships" xmlns:m="http://schemas.openxmlformats.org/officeDocument/2006/math" xmlns:v="urn:schemas-microsoft-com:vml" xmlns:wp14="http://schemas.microsoft.com/office/word/2010/wordprocessingDrawing" xmlns:wp="http://schemas.openxmlformats.org/drawingml/2006/wordprocessingDrawing" xmlns:w10="urn:schemas-microsoft-com:office:word" xmlns:w="http://schemas.openxmlformats.org/wordprocessingml/2006/main" xmlns:w14="http://schemas.microsoft.com/office/word/2010/wordml" xmlns:w15="http://schemas.microsoft.com/office/word/2012/wordml" xmlns:w16se="http://schemas.microsoft.com/office/word/2015/wordml/symex" xmlns:wpg="http://schemas.microsoft.com/office/word/2010/wordprocessingGroup" xmlns:wpi="http://schemas.microsoft.com/office/word/2010/wordprocessingInk" xmlns:wne="http://schemas.microsoft.com/office/word/2006/wordml" xmlns:wps="http://schemas.microsoft.com/office/word/2010/wordprocessingShape" mc:Ignorable="w14 w15 w16se wp14">
   <w:footnote w:type="separator" w:id="-1">
     <w:p>
       <w:pPr>
@@ -4702,7 +5215,7 @@
 </file>
 
 <file path=word/header1.xml><?xml version="1.0" encoding="utf-8"?>
-<w:hdr xmlns:wpc="http://schemas.microsoft.com/office/word/2010/wordprocessingCanvas" xmlns:mc="http://schemas.openxmlformats.org/markup-compatibility/2006" xmlns:o="urn:schemas-microsoft-com:office:office" xmlns:r="http://schemas.openxmlformats.org/officeDocument/2006/relationships" xmlns:m="http://schemas.openxmlformats.org/officeDocument/2006/math" xmlns:v="urn:schemas-microsoft-com:vml" xmlns:wp14="http://schemas.microsoft.com/office/word/2010/wordprocessingDrawing" xmlns:wp="http://schemas.openxmlformats.org/drawingml/2006/wordprocessingDrawing" xmlns:w10="urn:schemas-microsoft-com:office:word" xmlns:w="http://schemas.openxmlformats.org/wordprocessingml/2006/main" xmlns:w14="http://schemas.microsoft.com/office/word/2010/wordml" xmlns:w15="http://schemas.microsoft.com/office/word/2012/wordml" xmlns:wpg="http://schemas.microsoft.com/office/word/2010/wordprocessingGroup" xmlns:wpi="http://schemas.microsoft.com/office/word/2010/wordprocessingInk" xmlns:wne="http://schemas.microsoft.com/office/word/2006/wordml" xmlns:wps="http://schemas.microsoft.com/office/word/2010/wordprocessingShape" mc:Ignorable="w14 w15 wp14">
+<w:hdr xmlns:wpc="http://schemas.microsoft.com/office/word/2010/wordprocessingCanvas" xmlns:cx="http://schemas.microsoft.com/office/drawing/2014/chartex" xmlns:cx1="http://schemas.microsoft.com/office/drawing/2015/9/8/chartex" xmlns:cx2="http://schemas.microsoft.com/office/drawing/2015/10/21/chartex" xmlns:cx3="http://schemas.microsoft.com/office/drawing/2016/5/9/chartex" xmlns:cx4="http://schemas.microsoft.com/office/drawing/2016/5/10/chartex" xmlns:cx5="http://schemas.microsoft.com/office/drawing/2016/5/11/chartex" xmlns:mc="http://schemas.openxmlformats.org/markup-compatibility/2006" xmlns:o="urn:schemas-microsoft-com:office:office" xmlns:r="http://schemas.openxmlformats.org/officeDocument/2006/relationships" xmlns:m="http://schemas.openxmlformats.org/officeDocument/2006/math" xmlns:v="urn:schemas-microsoft-com:vml" xmlns:wp14="http://schemas.microsoft.com/office/word/2010/wordprocessingDrawing" xmlns:wp="http://schemas.openxmlformats.org/drawingml/2006/wordprocessingDrawing" xmlns:w10="urn:schemas-microsoft-com:office:word" xmlns:w="http://schemas.openxmlformats.org/wordprocessingml/2006/main" xmlns:w14="http://schemas.microsoft.com/office/word/2010/wordml" xmlns:w15="http://schemas.microsoft.com/office/word/2012/wordml" xmlns:w16se="http://schemas.microsoft.com/office/word/2015/wordml/symex" xmlns:wpg="http://schemas.microsoft.com/office/word/2010/wordprocessingGroup" xmlns:wpi="http://schemas.microsoft.com/office/word/2010/wordprocessingInk" xmlns:wne="http://schemas.microsoft.com/office/word/2006/wordml" xmlns:wps="http://schemas.microsoft.com/office/word/2010/wordprocessingShape" mc:Ignorable="w14 w15 w16se wp14">
   <w:tbl>
     <w:tblPr>
       <w:tblStyle w:val="TableGrid"/>
@@ -4833,7 +5346,7 @@
 </file>
 
 <file path=word/header2.xml><?xml version="1.0" encoding="utf-8"?>
-<w:hdr xmlns:wpc="http://schemas.microsoft.com/office/word/2010/wordprocessingCanvas" xmlns:mc="http://schemas.openxmlformats.org/markup-compatibility/2006" xmlns:o="urn:schemas-microsoft-com:office:office" xmlns:r="http://schemas.openxmlformats.org/officeDocument/2006/relationships" xmlns:m="http://schemas.openxmlformats.org/officeDocument/2006/math" xmlns:v="urn:schemas-microsoft-com:vml" xmlns:wp14="http://schemas.microsoft.com/office/word/2010/wordprocessingDrawing" xmlns:wp="http://schemas.openxmlformats.org/drawingml/2006/wordprocessingDrawing" xmlns:w10="urn:schemas-microsoft-com:office:word" xmlns:w="http://schemas.openxmlformats.org/wordprocessingml/2006/main" xmlns:w14="http://schemas.microsoft.com/office/word/2010/wordml" xmlns:w15="http://schemas.microsoft.com/office/word/2012/wordml" xmlns:wpg="http://schemas.microsoft.com/office/word/2010/wordprocessingGroup" xmlns:wpi="http://schemas.microsoft.com/office/word/2010/wordprocessingInk" xmlns:wne="http://schemas.microsoft.com/office/word/2006/wordml" xmlns:wps="http://schemas.microsoft.com/office/word/2010/wordprocessingShape" mc:Ignorable="w14 w15 wp14">
+<w:hdr xmlns:wpc="http://schemas.microsoft.com/office/word/2010/wordprocessingCanvas" xmlns:cx="http://schemas.microsoft.com/office/drawing/2014/chartex" xmlns:cx1="http://schemas.microsoft.com/office/drawing/2015/9/8/chartex" xmlns:cx2="http://schemas.microsoft.com/office/drawing/2015/10/21/chartex" xmlns:cx3="http://schemas.microsoft.com/office/drawing/2016/5/9/chartex" xmlns:cx4="http://schemas.microsoft.com/office/drawing/2016/5/10/chartex" xmlns:cx5="http://schemas.microsoft.com/office/drawing/2016/5/11/chartex" xmlns:mc="http://schemas.openxmlformats.org/markup-compatibility/2006" xmlns:o="urn:schemas-microsoft-com:office:office" xmlns:r="http://schemas.openxmlformats.org/officeDocument/2006/relationships" xmlns:m="http://schemas.openxmlformats.org/officeDocument/2006/math" xmlns:v="urn:schemas-microsoft-com:vml" xmlns:wp14="http://schemas.microsoft.com/office/word/2010/wordprocessingDrawing" xmlns:wp="http://schemas.openxmlformats.org/drawingml/2006/wordprocessingDrawing" xmlns:w10="urn:schemas-microsoft-com:office:word" xmlns:w="http://schemas.openxmlformats.org/wordprocessingml/2006/main" xmlns:w14="http://schemas.microsoft.com/office/word/2010/wordml" xmlns:w15="http://schemas.microsoft.com/office/word/2012/wordml" xmlns:w16se="http://schemas.microsoft.com/office/word/2015/wordml/symex" xmlns:wpg="http://schemas.microsoft.com/office/word/2010/wordprocessingGroup" xmlns:wpi="http://schemas.microsoft.com/office/word/2010/wordprocessingInk" xmlns:wne="http://schemas.microsoft.com/office/word/2006/wordml" xmlns:wps="http://schemas.microsoft.com/office/word/2010/wordprocessingShape" mc:Ignorable="w14 w15 w16se wp14">
   <w:tbl>
     <w:tblPr>
       <w:tblStyle w:val="TableGrid"/>
@@ -4939,7 +5452,7 @@
 </file>
 
 <file path=word/header3.xml><?xml version="1.0" encoding="utf-8"?>
-<w:hdr xmlns:wpc="http://schemas.microsoft.com/office/word/2010/wordprocessingCanvas" xmlns:mc="http://schemas.openxmlformats.org/markup-compatibility/2006" xmlns:o="urn:schemas-microsoft-com:office:office" xmlns:r="http://schemas.openxmlformats.org/officeDocument/2006/relationships" xmlns:m="http://schemas.openxmlformats.org/officeDocument/2006/math" xmlns:v="urn:schemas-microsoft-com:vml" xmlns:wp14="http://schemas.microsoft.com/office/word/2010/wordprocessingDrawing" xmlns:wp="http://schemas.openxmlformats.org/drawingml/2006/wordprocessingDrawing" xmlns:w10="urn:schemas-microsoft-com:office:word" xmlns:w="http://schemas.openxmlformats.org/wordprocessingml/2006/main" xmlns:w14="http://schemas.microsoft.com/office/word/2010/wordml" xmlns:w15="http://schemas.microsoft.com/office/word/2012/wordml" xmlns:wpg="http://schemas.microsoft.com/office/word/2010/wordprocessingGroup" xmlns:wpi="http://schemas.microsoft.com/office/word/2010/wordprocessingInk" xmlns:wne="http://schemas.microsoft.com/office/word/2006/wordml" xmlns:wps="http://schemas.microsoft.com/office/word/2010/wordprocessingShape" mc:Ignorable="w14 w15 wp14">
+<w:hdr xmlns:wpc="http://schemas.microsoft.com/office/word/2010/wordprocessingCanvas" xmlns:cx="http://schemas.microsoft.com/office/drawing/2014/chartex" xmlns:cx1="http://schemas.microsoft.com/office/drawing/2015/9/8/chartex" xmlns:cx2="http://schemas.microsoft.com/office/drawing/2015/10/21/chartex" xmlns:cx3="http://schemas.microsoft.com/office/drawing/2016/5/9/chartex" xmlns:cx4="http://schemas.microsoft.com/office/drawing/2016/5/10/chartex" xmlns:cx5="http://schemas.microsoft.com/office/drawing/2016/5/11/chartex" xmlns:mc="http://schemas.openxmlformats.org/markup-compatibility/2006" xmlns:o="urn:schemas-microsoft-com:office:office" xmlns:r="http://schemas.openxmlformats.org/officeDocument/2006/relationships" xmlns:m="http://schemas.openxmlformats.org/officeDocument/2006/math" xmlns:v="urn:schemas-microsoft-com:vml" xmlns:wp14="http://schemas.microsoft.com/office/word/2010/wordprocessingDrawing" xmlns:wp="http://schemas.openxmlformats.org/drawingml/2006/wordprocessingDrawing" xmlns:w10="urn:schemas-microsoft-com:office:word" xmlns:w="http://schemas.openxmlformats.org/wordprocessingml/2006/main" xmlns:w14="http://schemas.microsoft.com/office/word/2010/wordml" xmlns:w15="http://schemas.microsoft.com/office/word/2012/wordml" xmlns:w16se="http://schemas.microsoft.com/office/word/2015/wordml/symex" xmlns:wpg="http://schemas.microsoft.com/office/word/2010/wordprocessingGroup" xmlns:wpi="http://schemas.microsoft.com/office/word/2010/wordprocessingInk" xmlns:wne="http://schemas.microsoft.com/office/word/2006/wordml" xmlns:wps="http://schemas.microsoft.com/office/word/2010/wordprocessingShape" mc:Ignorable="w14 w15 w16se wp14">
   <w:tbl>
     <w:tblPr>
       <w:tblStyle w:val="TableGrid"/>
@@ -5101,7 +5614,7 @@
 </file>
 
 <file path=word/numbering.xml><?xml version="1.0" encoding="utf-8"?>
-<w:numbering xmlns:wpc="http://schemas.microsoft.com/office/word/2010/wordprocessingCanvas" xmlns:mc="http://schemas.openxmlformats.org/markup-compatibility/2006" xmlns:o="urn:schemas-microsoft-com:office:office" xmlns:r="http://schemas.openxmlformats.org/officeDocument/2006/relationships" xmlns:m="http://schemas.openxmlformats.org/officeDocument/2006/math" xmlns:v="urn:schemas-microsoft-com:vml" xmlns:wp14="http://schemas.microsoft.com/office/word/2010/wordprocessingDrawing" xmlns:wp="http://schemas.openxmlformats.org/drawingml/2006/wordprocessingDrawing" xmlns:w10="urn:schemas-microsoft-com:office:word" xmlns:w="http://schemas.openxmlformats.org/wordprocessingml/2006/main" xmlns:w14="http://schemas.microsoft.com/office/word/2010/wordml" xmlns:w15="http://schemas.microsoft.com/office/word/2012/wordml" xmlns:wpg="http://schemas.microsoft.com/office/word/2010/wordprocessingGroup" xmlns:wpi="http://schemas.microsoft.com/office/word/2010/wordprocessingInk" xmlns:wne="http://schemas.microsoft.com/office/word/2006/wordml" xmlns:wps="http://schemas.microsoft.com/office/word/2010/wordprocessingShape" mc:Ignorable="w14 w15 wp14">
+<w:numbering xmlns:wpc="http://schemas.microsoft.com/office/word/2010/wordprocessingCanvas" xmlns:cx="http://schemas.microsoft.com/office/drawing/2014/chartex" xmlns:cx1="http://schemas.microsoft.com/office/drawing/2015/9/8/chartex" xmlns:cx2="http://schemas.microsoft.com/office/drawing/2015/10/21/chartex" xmlns:cx3="http://schemas.microsoft.com/office/drawing/2016/5/9/chartex" xmlns:cx4="http://schemas.microsoft.com/office/drawing/2016/5/10/chartex" xmlns:cx5="http://schemas.microsoft.com/office/drawing/2016/5/11/chartex" xmlns:mc="http://schemas.openxmlformats.org/markup-compatibility/2006" xmlns:o="urn:schemas-microsoft-com:office:office" xmlns:r="http://schemas.openxmlformats.org/officeDocument/2006/relationships" xmlns:m="http://schemas.openxmlformats.org/officeDocument/2006/math" xmlns:v="urn:schemas-microsoft-com:vml" xmlns:wp14="http://schemas.microsoft.com/office/word/2010/wordprocessingDrawing" xmlns:wp="http://schemas.openxmlformats.org/drawingml/2006/wordprocessingDrawing" xmlns:w10="urn:schemas-microsoft-com:office:word" xmlns:w="http://schemas.openxmlformats.org/wordprocessingml/2006/main" xmlns:w14="http://schemas.microsoft.com/office/word/2010/wordml" xmlns:w15="http://schemas.microsoft.com/office/word/2012/wordml" xmlns:w16se="http://schemas.microsoft.com/office/word/2015/wordml/symex" xmlns:wpg="http://schemas.microsoft.com/office/word/2010/wordprocessingGroup" xmlns:wpi="http://schemas.microsoft.com/office/word/2010/wordprocessingInk" xmlns:wne="http://schemas.microsoft.com/office/word/2006/wordml" xmlns:wps="http://schemas.microsoft.com/office/word/2010/wordprocessingShape" mc:Ignorable="w14 w15 w16se wp14">
   <w:abstractNum w:abstractNumId="0" w15:restartNumberingAfterBreak="0">
     <w:nsid w:val="0148477B"/>
     <w:multiLevelType w:val="hybridMultilevel"/>
@@ -5193,6 +5706,95 @@
     </w:lvl>
   </w:abstractNum>
   <w:abstractNum w:abstractNumId="1" w15:restartNumberingAfterBreak="0">
+    <w:nsid w:val="01677D70"/>
+    <w:multiLevelType w:val="hybridMultilevel"/>
+    <w:tmpl w:val="5546E72C"/>
+    <w:lvl w:ilvl="0" w:tplc="77B2548E">
+      <w:start w:val="5"/>
+      <w:numFmt w:val="upperLetter"/>
+      <w:lvlText w:val="%1-"/>
+      <w:lvlJc w:val="left"/>
+      <w:pPr>
+        <w:ind w:left="1800" w:hanging="360"/>
+      </w:pPr>
+      <w:rPr>
+        <w:rFonts w:hint="default"/>
+      </w:rPr>
+    </w:lvl>
+    <w:lvl w:ilvl="1" w:tplc="040C0019" w:tentative="1">
+      <w:start w:val="1"/>
+      <w:numFmt w:val="lowerLetter"/>
+      <w:lvlText w:val="%2."/>
+      <w:lvlJc w:val="left"/>
+      <w:pPr>
+        <w:ind w:left="2520" w:hanging="360"/>
+      </w:pPr>
+    </w:lvl>
+    <w:lvl w:ilvl="2" w:tplc="040C001B" w:tentative="1">
+      <w:start w:val="1"/>
+      <w:numFmt w:val="lowerRoman"/>
+      <w:lvlText w:val="%3."/>
+      <w:lvlJc w:val="right"/>
+      <w:pPr>
+        <w:ind w:left="3240" w:hanging="180"/>
+      </w:pPr>
+    </w:lvl>
+    <w:lvl w:ilvl="3" w:tplc="040C000F" w:tentative="1">
+      <w:start w:val="1"/>
+      <w:numFmt w:val="decimal"/>
+      <w:lvlText w:val="%4."/>
+      <w:lvlJc w:val="left"/>
+      <w:pPr>
+        <w:ind w:left="3960" w:hanging="360"/>
+      </w:pPr>
+    </w:lvl>
+    <w:lvl w:ilvl="4" w:tplc="040C0019" w:tentative="1">
+      <w:start w:val="1"/>
+      <w:numFmt w:val="lowerLetter"/>
+      <w:lvlText w:val="%5."/>
+      <w:lvlJc w:val="left"/>
+      <w:pPr>
+        <w:ind w:left="4680" w:hanging="360"/>
+      </w:pPr>
+    </w:lvl>
+    <w:lvl w:ilvl="5" w:tplc="040C001B" w:tentative="1">
+      <w:start w:val="1"/>
+      <w:numFmt w:val="lowerRoman"/>
+      <w:lvlText w:val="%6."/>
+      <w:lvlJc w:val="right"/>
+      <w:pPr>
+        <w:ind w:left="5400" w:hanging="180"/>
+      </w:pPr>
+    </w:lvl>
+    <w:lvl w:ilvl="6" w:tplc="040C000F" w:tentative="1">
+      <w:start w:val="1"/>
+      <w:numFmt w:val="decimal"/>
+      <w:lvlText w:val="%7."/>
+      <w:lvlJc w:val="left"/>
+      <w:pPr>
+        <w:ind w:left="6120" w:hanging="360"/>
+      </w:pPr>
+    </w:lvl>
+    <w:lvl w:ilvl="7" w:tplc="040C0019" w:tentative="1">
+      <w:start w:val="1"/>
+      <w:numFmt w:val="lowerLetter"/>
+      <w:lvlText w:val="%8."/>
+      <w:lvlJc w:val="left"/>
+      <w:pPr>
+        <w:ind w:left="6840" w:hanging="360"/>
+      </w:pPr>
+    </w:lvl>
+    <w:lvl w:ilvl="8" w:tplc="040C001B" w:tentative="1">
+      <w:start w:val="1"/>
+      <w:numFmt w:val="lowerRoman"/>
+      <w:lvlText w:val="%9."/>
+      <w:lvlJc w:val="right"/>
+      <w:pPr>
+        <w:ind w:left="7560" w:hanging="180"/>
+      </w:pPr>
+    </w:lvl>
+  </w:abstractNum>
+  <w:abstractNum w:abstractNumId="2" w15:restartNumberingAfterBreak="0">
     <w:nsid w:val="0AAF1214"/>
     <w:multiLevelType w:val="hybridMultilevel"/>
     <w:tmpl w:val="9EDABCD8"/>
@@ -5278,7 +5880,7 @@
       </w:pPr>
     </w:lvl>
   </w:abstractNum>
-  <w:abstractNum w:abstractNumId="2" w15:restartNumberingAfterBreak="0">
+  <w:abstractNum w:abstractNumId="3" w15:restartNumberingAfterBreak="0">
     <w:nsid w:val="0C4C7FA1"/>
     <w:multiLevelType w:val="multilevel"/>
     <w:tmpl w:val="2C368690"/>
@@ -5392,7 +5994,7 @@
       </w:rPr>
     </w:lvl>
   </w:abstractNum>
-  <w:abstractNum w:abstractNumId="3" w15:restartNumberingAfterBreak="0">
+  <w:abstractNum w:abstractNumId="4" w15:restartNumberingAfterBreak="0">
     <w:nsid w:val="109C5553"/>
     <w:multiLevelType w:val="hybridMultilevel"/>
     <w:tmpl w:val="1E60C558"/>
@@ -5481,7 +6083,96 @@
       </w:pPr>
     </w:lvl>
   </w:abstractNum>
-  <w:abstractNum w:abstractNumId="4" w15:restartNumberingAfterBreak="0">
+  <w:abstractNum w:abstractNumId="5" w15:restartNumberingAfterBreak="0">
+    <w:nsid w:val="15742D74"/>
+    <w:multiLevelType w:val="hybridMultilevel"/>
+    <w:tmpl w:val="14C89EA8"/>
+    <w:lvl w:ilvl="0" w:tplc="D8D26F60">
+      <w:start w:val="4"/>
+      <w:numFmt w:val="upperLetter"/>
+      <w:lvlText w:val="%1-"/>
+      <w:lvlJc w:val="left"/>
+      <w:pPr>
+        <w:ind w:left="1800" w:hanging="360"/>
+      </w:pPr>
+      <w:rPr>
+        <w:rFonts w:hint="default"/>
+      </w:rPr>
+    </w:lvl>
+    <w:lvl w:ilvl="1" w:tplc="040C0019" w:tentative="1">
+      <w:start w:val="1"/>
+      <w:numFmt w:val="lowerLetter"/>
+      <w:lvlText w:val="%2."/>
+      <w:lvlJc w:val="left"/>
+      <w:pPr>
+        <w:ind w:left="2520" w:hanging="360"/>
+      </w:pPr>
+    </w:lvl>
+    <w:lvl w:ilvl="2" w:tplc="040C001B" w:tentative="1">
+      <w:start w:val="1"/>
+      <w:numFmt w:val="lowerRoman"/>
+      <w:lvlText w:val="%3."/>
+      <w:lvlJc w:val="right"/>
+      <w:pPr>
+        <w:ind w:left="3240" w:hanging="180"/>
+      </w:pPr>
+    </w:lvl>
+    <w:lvl w:ilvl="3" w:tplc="040C000F" w:tentative="1">
+      <w:start w:val="1"/>
+      <w:numFmt w:val="decimal"/>
+      <w:lvlText w:val="%4."/>
+      <w:lvlJc w:val="left"/>
+      <w:pPr>
+        <w:ind w:left="3960" w:hanging="360"/>
+      </w:pPr>
+    </w:lvl>
+    <w:lvl w:ilvl="4" w:tplc="040C0019" w:tentative="1">
+      <w:start w:val="1"/>
+      <w:numFmt w:val="lowerLetter"/>
+      <w:lvlText w:val="%5."/>
+      <w:lvlJc w:val="left"/>
+      <w:pPr>
+        <w:ind w:left="4680" w:hanging="360"/>
+      </w:pPr>
+    </w:lvl>
+    <w:lvl w:ilvl="5" w:tplc="040C001B" w:tentative="1">
+      <w:start w:val="1"/>
+      <w:numFmt w:val="lowerRoman"/>
+      <w:lvlText w:val="%6."/>
+      <w:lvlJc w:val="right"/>
+      <w:pPr>
+        <w:ind w:left="5400" w:hanging="180"/>
+      </w:pPr>
+    </w:lvl>
+    <w:lvl w:ilvl="6" w:tplc="040C000F" w:tentative="1">
+      <w:start w:val="1"/>
+      <w:numFmt w:val="decimal"/>
+      <w:lvlText w:val="%7."/>
+      <w:lvlJc w:val="left"/>
+      <w:pPr>
+        <w:ind w:left="6120" w:hanging="360"/>
+      </w:pPr>
+    </w:lvl>
+    <w:lvl w:ilvl="7" w:tplc="040C0019" w:tentative="1">
+      <w:start w:val="1"/>
+      <w:numFmt w:val="lowerLetter"/>
+      <w:lvlText w:val="%8."/>
+      <w:lvlJc w:val="left"/>
+      <w:pPr>
+        <w:ind w:left="6840" w:hanging="360"/>
+      </w:pPr>
+    </w:lvl>
+    <w:lvl w:ilvl="8" w:tplc="040C001B" w:tentative="1">
+      <w:start w:val="1"/>
+      <w:numFmt w:val="lowerRoman"/>
+      <w:lvlText w:val="%9."/>
+      <w:lvlJc w:val="right"/>
+      <w:pPr>
+        <w:ind w:left="7560" w:hanging="180"/>
+      </w:pPr>
+    </w:lvl>
+  </w:abstractNum>
+  <w:abstractNum w:abstractNumId="6" w15:restartNumberingAfterBreak="0">
     <w:nsid w:val="19493BC3"/>
     <w:multiLevelType w:val="hybridMultilevel"/>
     <w:tmpl w:val="C294319E"/>
@@ -5567,7 +6258,7 @@
       </w:pPr>
     </w:lvl>
   </w:abstractNum>
-  <w:abstractNum w:abstractNumId="5" w15:restartNumberingAfterBreak="0">
+  <w:abstractNum w:abstractNumId="7" w15:restartNumberingAfterBreak="0">
     <w:nsid w:val="1AEC0829"/>
     <w:multiLevelType w:val="hybridMultilevel"/>
     <w:tmpl w:val="5B1227B4"/>
@@ -5779,7 +6470,7 @@
       </w:rPr>
     </w:lvl>
   </w:abstractNum>
-  <w:abstractNum w:abstractNumId="6" w15:restartNumberingAfterBreak="0">
+  <w:abstractNum w:abstractNumId="8" w15:restartNumberingAfterBreak="0">
     <w:nsid w:val="248654C1"/>
     <w:multiLevelType w:val="hybridMultilevel"/>
     <w:tmpl w:val="468A6BB8"/>
@@ -5868,7 +6559,7 @@
       </w:pPr>
     </w:lvl>
   </w:abstractNum>
-  <w:abstractNum w:abstractNumId="7" w15:restartNumberingAfterBreak="0">
+  <w:abstractNum w:abstractNumId="9" w15:restartNumberingAfterBreak="0">
     <w:nsid w:val="27C61E8F"/>
     <w:multiLevelType w:val="multilevel"/>
     <w:tmpl w:val="1F4ABCE6"/>
@@ -5954,7 +6645,7 @@
       </w:pPr>
     </w:lvl>
   </w:abstractNum>
-  <w:abstractNum w:abstractNumId="8" w15:restartNumberingAfterBreak="0">
+  <w:abstractNum w:abstractNumId="10" w15:restartNumberingAfterBreak="0">
     <w:nsid w:val="2E511F7E"/>
     <w:multiLevelType w:val="hybridMultilevel"/>
     <w:tmpl w:val="88D6EFE0"/>
@@ -5970,7 +6661,7 @@
     <w:lvl w:ilvl="1" w:tplc="DA688A8E">
       <w:start w:val="1"/>
       <w:numFmt w:val="upperLetter"/>
-      <w:pStyle w:val="Heading3"/>
+      <w:pStyle w:val="Titre3"/>
       <w:lvlText w:val="%2 - "/>
       <w:lvlJc w:val="left"/>
       <w:pPr>
@@ -6047,7 +6738,7 @@
       </w:pPr>
     </w:lvl>
   </w:abstractNum>
-  <w:abstractNum w:abstractNumId="9" w15:restartNumberingAfterBreak="0">
+  <w:abstractNum w:abstractNumId="11" w15:restartNumberingAfterBreak="0">
     <w:nsid w:val="37A50489"/>
     <w:multiLevelType w:val="hybridMultilevel"/>
     <w:tmpl w:val="6FFA69FC"/>
@@ -6133,7 +6824,7 @@
       </w:pPr>
     </w:lvl>
   </w:abstractNum>
-  <w:abstractNum w:abstractNumId="10" w15:restartNumberingAfterBreak="0">
+  <w:abstractNum w:abstractNumId="12" w15:restartNumberingAfterBreak="0">
     <w:nsid w:val="399B3F57"/>
     <w:multiLevelType w:val="multilevel"/>
     <w:tmpl w:val="765873AE"/>
@@ -6246,7 +6937,7 @@
       </w:rPr>
     </w:lvl>
   </w:abstractNum>
-  <w:abstractNum w:abstractNumId="11" w15:restartNumberingAfterBreak="0">
+  <w:abstractNum w:abstractNumId="13" w15:restartNumberingAfterBreak="0">
     <w:nsid w:val="3C677318"/>
     <w:multiLevelType w:val="hybridMultilevel"/>
     <w:tmpl w:val="E8803626"/>
@@ -6359,7 +7050,7 @@
       </w:rPr>
     </w:lvl>
   </w:abstractNum>
-  <w:abstractNum w:abstractNumId="12" w15:restartNumberingAfterBreak="0">
+  <w:abstractNum w:abstractNumId="14" w15:restartNumberingAfterBreak="0">
     <w:nsid w:val="3F475237"/>
     <w:multiLevelType w:val="hybridMultilevel"/>
     <w:tmpl w:val="3F447476"/>
@@ -6445,7 +7136,7 @@
       </w:pPr>
     </w:lvl>
   </w:abstractNum>
-  <w:abstractNum w:abstractNumId="13" w15:restartNumberingAfterBreak="0">
+  <w:abstractNum w:abstractNumId="15" w15:restartNumberingAfterBreak="0">
     <w:nsid w:val="46A4418F"/>
     <w:multiLevelType w:val="hybridMultilevel"/>
     <w:tmpl w:val="87E85844"/>
@@ -6531,7 +7222,7 @@
       </w:pPr>
     </w:lvl>
   </w:abstractNum>
-  <w:abstractNum w:abstractNumId="14" w15:restartNumberingAfterBreak="0">
+  <w:abstractNum w:abstractNumId="16" w15:restartNumberingAfterBreak="0">
     <w:nsid w:val="4B5A0A5E"/>
     <w:multiLevelType w:val="hybridMultilevel"/>
     <w:tmpl w:val="C70A8518"/>
@@ -6617,7 +7308,7 @@
       </w:pPr>
     </w:lvl>
   </w:abstractNum>
-  <w:abstractNum w:abstractNumId="15" w15:restartNumberingAfterBreak="0">
+  <w:abstractNum w:abstractNumId="17" w15:restartNumberingAfterBreak="0">
     <w:nsid w:val="50284D00"/>
     <w:multiLevelType w:val="hybridMultilevel"/>
     <w:tmpl w:val="29528370"/>
@@ -6729,7 +7420,7 @@
       </w:rPr>
     </w:lvl>
   </w:abstractNum>
-  <w:abstractNum w:abstractNumId="16" w15:restartNumberingAfterBreak="0">
+  <w:abstractNum w:abstractNumId="18" w15:restartNumberingAfterBreak="0">
     <w:nsid w:val="50AB000D"/>
     <w:multiLevelType w:val="multilevel"/>
     <w:tmpl w:val="520C123A"/>
@@ -6843,7 +7534,7 @@
       </w:rPr>
     </w:lvl>
   </w:abstractNum>
-  <w:abstractNum w:abstractNumId="17" w15:restartNumberingAfterBreak="0">
+  <w:abstractNum w:abstractNumId="19" w15:restartNumberingAfterBreak="0">
     <w:nsid w:val="554624B0"/>
     <w:multiLevelType w:val="hybridMultilevel"/>
     <w:tmpl w:val="42320978"/>
@@ -6929,7 +7620,7 @@
       </w:pPr>
     </w:lvl>
   </w:abstractNum>
-  <w:abstractNum w:abstractNumId="18" w15:restartNumberingAfterBreak="0">
+  <w:abstractNum w:abstractNumId="20" w15:restartNumberingAfterBreak="0">
     <w:nsid w:val="5A180671"/>
     <w:multiLevelType w:val="hybridMultilevel"/>
     <w:tmpl w:val="B2004284"/>
@@ -7018,7 +7709,7 @@
       </w:pPr>
     </w:lvl>
   </w:abstractNum>
-  <w:abstractNum w:abstractNumId="19" w15:restartNumberingAfterBreak="0">
+  <w:abstractNum w:abstractNumId="21" w15:restartNumberingAfterBreak="0">
     <w:nsid w:val="619C595B"/>
     <w:multiLevelType w:val="hybridMultilevel"/>
     <w:tmpl w:val="7FE4C77E"/>
@@ -7131,7 +7822,7 @@
       </w:rPr>
     </w:lvl>
   </w:abstractNum>
-  <w:abstractNum w:abstractNumId="20" w15:restartNumberingAfterBreak="0">
+  <w:abstractNum w:abstractNumId="22" w15:restartNumberingAfterBreak="0">
     <w:nsid w:val="61E31188"/>
     <w:multiLevelType w:val="hybridMultilevel"/>
     <w:tmpl w:val="89B2F816"/>
@@ -7217,7 +7908,7 @@
       </w:pPr>
     </w:lvl>
   </w:abstractNum>
-  <w:abstractNum w:abstractNumId="21" w15:restartNumberingAfterBreak="0">
+  <w:abstractNum w:abstractNumId="23" w15:restartNumberingAfterBreak="0">
     <w:nsid w:val="69AD5625"/>
     <w:multiLevelType w:val="hybridMultilevel"/>
     <w:tmpl w:val="0F4E92B2"/>
@@ -7429,14 +8120,14 @@
       </w:rPr>
     </w:lvl>
   </w:abstractNum>
-  <w:abstractNum w:abstractNumId="22" w15:restartNumberingAfterBreak="0">
+  <w:abstractNum w:abstractNumId="24" w15:restartNumberingAfterBreak="0">
     <w:nsid w:val="6ECA08ED"/>
     <w:multiLevelType w:val="hybridMultilevel"/>
     <w:tmpl w:val="497A4B9E"/>
     <w:lvl w:ilvl="0" w:tplc="C1EE42E6">
       <w:start w:val="1"/>
       <w:numFmt w:val="decimal"/>
-      <w:pStyle w:val="Heading1"/>
+      <w:pStyle w:val="Titre1"/>
       <w:lvlText w:val="%1."/>
       <w:lvlJc w:val="left"/>
       <w:pPr>
@@ -7516,7 +8207,7 @@
       </w:pPr>
     </w:lvl>
   </w:abstractNum>
-  <w:abstractNum w:abstractNumId="23" w15:restartNumberingAfterBreak="0">
+  <w:abstractNum w:abstractNumId="25" w15:restartNumberingAfterBreak="0">
     <w:nsid w:val="772804A4"/>
     <w:multiLevelType w:val="hybridMultilevel"/>
     <w:tmpl w:val="7C0ECB30"/>
@@ -7602,7 +8293,7 @@
       </w:pPr>
     </w:lvl>
   </w:abstractNum>
-  <w:abstractNum w:abstractNumId="24" w15:restartNumberingAfterBreak="0">
+  <w:abstractNum w:abstractNumId="26" w15:restartNumberingAfterBreak="0">
     <w:nsid w:val="784416FB"/>
     <w:multiLevelType w:val="hybridMultilevel"/>
     <w:tmpl w:val="9E0A6BEE"/>
@@ -7688,7 +8379,7 @@
       </w:pPr>
     </w:lvl>
   </w:abstractNum>
-  <w:abstractNum w:abstractNumId="25" w15:restartNumberingAfterBreak="0">
+  <w:abstractNum w:abstractNumId="27" w15:restartNumberingAfterBreak="0">
     <w:nsid w:val="7EE1463E"/>
     <w:multiLevelType w:val="hybridMultilevel"/>
     <w:tmpl w:val="1C3C937A"/>
@@ -7774,7 +8465,7 @@
       </w:pPr>
     </w:lvl>
   </w:abstractNum>
-  <w:abstractNum w:abstractNumId="26" w15:restartNumberingAfterBreak="0">
+  <w:abstractNum w:abstractNumId="28" w15:restartNumberingAfterBreak="0">
     <w:nsid w:val="7F355E3F"/>
     <w:multiLevelType w:val="hybridMultilevel"/>
     <w:tmpl w:val="556A4A22"/>
@@ -7864,133 +8555,139 @@
     </w:lvl>
   </w:abstractNum>
   <w:num w:numId="1">
-    <w:abstractNumId w:val="21"/>
+    <w:abstractNumId w:val="23"/>
   </w:num>
   <w:num w:numId="2">
-    <w:abstractNumId w:val="5"/>
+    <w:abstractNumId w:val="7"/>
   </w:num>
   <w:num w:numId="3">
-    <w:abstractNumId w:val="25"/>
+    <w:abstractNumId w:val="27"/>
   </w:num>
   <w:num w:numId="4">
-    <w:abstractNumId w:val="4"/>
+    <w:abstractNumId w:val="6"/>
   </w:num>
   <w:num w:numId="5">
     <w:abstractNumId w:val="0"/>
   </w:num>
   <w:num w:numId="6">
+    <w:abstractNumId w:val="24"/>
+  </w:num>
+  <w:num w:numId="7">
+    <w:abstractNumId w:val="8"/>
+  </w:num>
+  <w:num w:numId="8">
+    <w:abstractNumId w:val="11"/>
+  </w:num>
+  <w:num w:numId="9">
+    <w:abstractNumId w:val="4"/>
+  </w:num>
+  <w:num w:numId="10">
+    <w:abstractNumId w:val="20"/>
+  </w:num>
+  <w:num w:numId="11">
+    <w:abstractNumId w:val="17"/>
+  </w:num>
+  <w:num w:numId="12">
+    <w:abstractNumId w:val="25"/>
+  </w:num>
+  <w:num w:numId="13">
+    <w:abstractNumId w:val="16"/>
+  </w:num>
+  <w:num w:numId="14">
+    <w:abstractNumId w:val="15"/>
+  </w:num>
+  <w:num w:numId="15">
     <w:abstractNumId w:val="22"/>
   </w:num>
-  <w:num w:numId="7">
-    <w:abstractNumId w:val="6"/>
+  <w:num w:numId="16">
+    <w:abstractNumId w:val="26"/>
   </w:num>
-  <w:num w:numId="8">
-    <w:abstractNumId w:val="9"/>
+  <w:num w:numId="17">
+    <w:abstractNumId w:val="2"/>
   </w:num>
-  <w:num w:numId="9">
-    <w:abstractNumId w:val="3"/>
+  <w:num w:numId="18">
+    <w:abstractNumId w:val="10"/>
   </w:num>
-  <w:num w:numId="10">
-    <w:abstractNumId w:val="18"/>
-  </w:num>
-  <w:num w:numId="11">
-    <w:abstractNumId w:val="15"/>
-  </w:num>
-  <w:num w:numId="12">
-    <w:abstractNumId w:val="23"/>
-  </w:num>
-  <w:num w:numId="13">
+  <w:num w:numId="19">
     <w:abstractNumId w:val="14"/>
   </w:num>
-  <w:num w:numId="14">
-    <w:abstractNumId w:val="13"/>
-  </w:num>
-  <w:num w:numId="15">
-    <w:abstractNumId w:val="20"/>
-  </w:num>
-  <w:num w:numId="16">
-    <w:abstractNumId w:val="24"/>
-  </w:num>
-  <w:num w:numId="17">
-    <w:abstractNumId w:val="1"/>
-  </w:num>
-  <w:num w:numId="18">
-    <w:abstractNumId w:val="8"/>
-  </w:num>
-  <w:num w:numId="19">
-    <w:abstractNumId w:val="12"/>
-  </w:num>
   <w:num w:numId="20">
-    <w:abstractNumId w:val="8"/>
+    <w:abstractNumId w:val="10"/>
     <w:lvlOverride w:ilvl="0">
       <w:startOverride w:val="1"/>
     </w:lvlOverride>
   </w:num>
   <w:num w:numId="21">
-    <w:abstractNumId w:val="8"/>
+    <w:abstractNumId w:val="10"/>
     <w:lvlOverride w:ilvl="0">
       <w:startOverride w:val="1"/>
     </w:lvlOverride>
   </w:num>
   <w:num w:numId="22">
-    <w:abstractNumId w:val="11"/>
+    <w:abstractNumId w:val="13"/>
   </w:num>
   <w:num w:numId="23">
-    <w:abstractNumId w:val="8"/>
+    <w:abstractNumId w:val="10"/>
     <w:lvlOverride w:ilvl="0">
       <w:startOverride w:val="1"/>
     </w:lvlOverride>
   </w:num>
   <w:num w:numId="24">
-    <w:abstractNumId w:val="8"/>
+    <w:abstractNumId w:val="10"/>
     <w:lvlOverride w:ilvl="0">
       <w:startOverride w:val="1"/>
     </w:lvlOverride>
   </w:num>
   <w:num w:numId="25">
-    <w:abstractNumId w:val="8"/>
+    <w:abstractNumId w:val="10"/>
     <w:lvlOverride w:ilvl="0">
       <w:startOverride w:val="1"/>
     </w:lvlOverride>
   </w:num>
   <w:num w:numId="26">
-    <w:abstractNumId w:val="16"/>
+    <w:abstractNumId w:val="18"/>
   </w:num>
   <w:num w:numId="27">
-    <w:abstractNumId w:val="7"/>
+    <w:abstractNumId w:val="9"/>
   </w:num>
   <w:num w:numId="28">
-    <w:abstractNumId w:val="10"/>
+    <w:abstractNumId w:val="12"/>
   </w:num>
   <w:num w:numId="29">
-    <w:abstractNumId w:val="26"/>
+    <w:abstractNumId w:val="28"/>
   </w:num>
   <w:num w:numId="30">
-    <w:abstractNumId w:val="17"/>
+    <w:abstractNumId w:val="19"/>
   </w:num>
   <w:num w:numId="31">
-    <w:abstractNumId w:val="19"/>
+    <w:abstractNumId w:val="21"/>
   </w:num>
   <w:num w:numId="32">
-    <w:abstractNumId w:val="8"/>
+    <w:abstractNumId w:val="10"/>
     <w:lvlOverride w:ilvl="0">
       <w:startOverride w:val="1"/>
     </w:lvlOverride>
   </w:num>
   <w:num w:numId="33">
-    <w:abstractNumId w:val="8"/>
+    <w:abstractNumId w:val="10"/>
     <w:lvlOverride w:ilvl="0">
       <w:startOverride w:val="1"/>
     </w:lvlOverride>
   </w:num>
   <w:num w:numId="34">
-    <w:abstractNumId w:val="2"/>
+    <w:abstractNumId w:val="3"/>
+  </w:num>
+  <w:num w:numId="35">
+    <w:abstractNumId w:val="5"/>
+  </w:num>
+  <w:num w:numId="36">
+    <w:abstractNumId w:val="1"/>
   </w:num>
 </w:numbering>
 </file>
 
 <file path=word/styles.xml><?xml version="1.0" encoding="utf-8"?>
-<w:styles xmlns:mc="http://schemas.openxmlformats.org/markup-compatibility/2006" xmlns:r="http://schemas.openxmlformats.org/officeDocument/2006/relationships" xmlns:w="http://schemas.openxmlformats.org/wordprocessingml/2006/main" xmlns:w14="http://schemas.microsoft.com/office/word/2010/wordml" xmlns:w15="http://schemas.microsoft.com/office/word/2012/wordml" mc:Ignorable="w14 w15">
+<w:styles xmlns:mc="http://schemas.openxmlformats.org/markup-compatibility/2006" xmlns:r="http://schemas.openxmlformats.org/officeDocument/2006/relationships" xmlns:w="http://schemas.openxmlformats.org/wordprocessingml/2006/main" xmlns:w14="http://schemas.microsoft.com/office/word/2010/wordml" xmlns:w15="http://schemas.microsoft.com/office/word/2012/wordml" xmlns:w16se="http://schemas.microsoft.com/office/word/2015/wordml/symex" mc:Ignorable="w14 w15 w16se">
   <w:docDefaults>
     <w:rPrDefault>
       <w:rPr>
@@ -8006,7 +8703,7 @@
       </w:pPr>
     </w:pPrDefault>
   </w:docDefaults>
-  <w:latentStyles w:defLockedState="0" w:defUIPriority="99" w:defSemiHidden="0" w:defUnhideWhenUsed="0" w:defQFormat="0" w:count="371">
+  <w:latentStyles w:defLockedState="0" w:defUIPriority="99" w:defSemiHidden="0" w:defUnhideWhenUsed="0" w:defQFormat="0" w:count="374">
     <w:lsdException w:name="Normal" w:uiPriority="0" w:qFormat="1"/>
     <w:lsdException w:name="heading 1" w:uiPriority="9" w:qFormat="1"/>
     <w:lsdException w:name="heading 2" w:semiHidden="1" w:uiPriority="9" w:unhideWhenUsed="1" w:qFormat="1"/>
@@ -8112,7 +8809,6 @@
     <w:lsdException w:name="HTML Sample" w:semiHidden="1" w:unhideWhenUsed="1"/>
     <w:lsdException w:name="HTML Typewriter" w:semiHidden="1" w:unhideWhenUsed="1"/>
     <w:lsdException w:name="HTML Variable" w:semiHidden="1" w:unhideWhenUsed="1"/>
-    <w:lsdException w:name="Normal Table" w:semiHidden="1" w:unhideWhenUsed="1"/>
     <w:lsdException w:name="annotation subject" w:semiHidden="1" w:unhideWhenUsed="1"/>
     <w:lsdException w:name="No List" w:semiHidden="1" w:unhideWhenUsed="1"/>
     <w:lsdException w:name="Outline List 1" w:semiHidden="1" w:unhideWhenUsed="1"/>
@@ -8157,7 +8853,6 @@
     <w:lsdException w:name="Table Professional" w:semiHidden="1" w:unhideWhenUsed="1"/>
     <w:lsdException w:name="Table Subtle 1" w:semiHidden="1" w:unhideWhenUsed="1"/>
     <w:lsdException w:name="Table Subtle 2" w:semiHidden="1" w:unhideWhenUsed="1"/>
-    <w:lsdException w:name="Table Web 1" w:semiHidden="1" w:unhideWhenUsed="1"/>
     <w:lsdException w:name="Table Web 2" w:semiHidden="1" w:unhideWhenUsed="1"/>
     <w:lsdException w:name="Table Web 3" w:semiHidden="1" w:unhideWhenUsed="1"/>
     <w:lsdException w:name="Balloon Text" w:semiHidden="1" w:unhideWhenUsed="1"/>
@@ -8378,6 +9073,9 @@
     <w:lsdException w:name="List Table 5 Dark Accent 6" w:uiPriority="50"/>
     <w:lsdException w:name="List Table 6 Colorful Accent 6" w:uiPriority="51"/>
     <w:lsdException w:name="List Table 7 Colorful Accent 6" w:uiPriority="52"/>
+    <w:lsdException w:name="Mention" w:semiHidden="1" w:unhideWhenUsed="1"/>
+    <w:lsdException w:name="Smart Hyperlink" w:semiHidden="1" w:unhideWhenUsed="1"/>
+    <w:lsdException w:name="Hashtag" w:semiHidden="1" w:unhideWhenUsed="1"/>
   </w:latentStyles>
   <w:style w:type="paragraph" w:default="1" w:styleId="Normal">
     <w:name w:val="Normal"/>
@@ -8393,10 +9091,10 @@
       <w:sz w:val="23"/>
     </w:rPr>
   </w:style>
-  <w:style w:type="paragraph" w:styleId="Heading1">
+  <w:style w:type="paragraph" w:styleId="Titre1">
     <w:name w:val="heading 1"/>
     <w:next w:val="Normal"/>
-    <w:link w:val="Heading1Char"/>
+    <w:link w:val="Titre1Car"/>
     <w:uiPriority w:val="9"/>
     <w:unhideWhenUsed/>
     <w:qFormat/>
@@ -8418,10 +9116,10 @@
       <w:sz w:val="28"/>
     </w:rPr>
   </w:style>
-  <w:style w:type="paragraph" w:styleId="Heading2">
+  <w:style w:type="paragraph" w:styleId="Titre2">
     <w:name w:val="heading 2"/>
     <w:next w:val="Normal"/>
-    <w:link w:val="Heading2Char"/>
+    <w:link w:val="Titre2Car"/>
     <w:uiPriority w:val="9"/>
     <w:unhideWhenUsed/>
     <w:qFormat/>
@@ -8440,11 +9138,11 @@
       <w:u w:val="single" w:color="17365D"/>
     </w:rPr>
   </w:style>
-  <w:style w:type="paragraph" w:styleId="Heading3">
+  <w:style w:type="paragraph" w:styleId="Titre3">
     <w:name w:val="heading 3"/>
     <w:basedOn w:val="Normal"/>
     <w:next w:val="Normal"/>
-    <w:link w:val="Heading3Char"/>
+    <w:link w:val="Titre3Car"/>
     <w:autoRedefine/>
     <w:uiPriority w:val="9"/>
     <w:unhideWhenUsed/>
@@ -8467,11 +9165,11 @@
       <w:szCs w:val="24"/>
     </w:rPr>
   </w:style>
-  <w:style w:type="paragraph" w:styleId="Heading4">
+  <w:style w:type="paragraph" w:styleId="Titre4">
     <w:name w:val="heading 4"/>
     <w:basedOn w:val="Normal"/>
     <w:next w:val="Normal"/>
-    <w:link w:val="Heading4Char"/>
+    <w:link w:val="Titre4Car"/>
     <w:uiPriority w:val="9"/>
     <w:unhideWhenUsed/>
     <w:qFormat/>
@@ -8489,13 +9187,13 @@
       <w:color w:val="2E74B5" w:themeColor="accent1" w:themeShade="BF"/>
     </w:rPr>
   </w:style>
-  <w:style w:type="character" w:default="1" w:styleId="DefaultParagraphFont">
+  <w:style w:type="character" w:default="1" w:styleId="Policepardfaut">
     <w:name w:val="Default Paragraph Font"/>
     <w:uiPriority w:val="1"/>
     <w:semiHidden/>
     <w:unhideWhenUsed/>
   </w:style>
-  <w:style w:type="table" w:default="1" w:styleId="TableNormal">
+  <w:style w:type="table" w:default="1" w:styleId="TableauNormal">
     <w:name w:val="Normal Table"/>
     <w:uiPriority w:val="99"/>
     <w:semiHidden/>
@@ -8510,15 +9208,15 @@
       </w:tblCellMar>
     </w:tblPr>
   </w:style>
-  <w:style w:type="numbering" w:default="1" w:styleId="NoList">
+  <w:style w:type="numbering" w:default="1" w:styleId="Aucuneliste">
     <w:name w:val="No List"/>
     <w:uiPriority w:val="99"/>
     <w:semiHidden/>
     <w:unhideWhenUsed/>
   </w:style>
-  <w:style w:type="character" w:customStyle="1" w:styleId="Heading1Char">
-    <w:name w:val="Heading 1 Char"/>
-    <w:link w:val="Heading1"/>
+  <w:style w:type="character" w:customStyle="1" w:styleId="Titre1Car">
+    <w:name w:val="Titre 1 Car"/>
+    <w:link w:val="Titre1"/>
     <w:uiPriority w:val="9"/>
     <w:rsid w:val="003B46EC"/>
     <w:rPr>
@@ -8529,9 +9227,9 @@
       <w:sz w:val="28"/>
     </w:rPr>
   </w:style>
-  <w:style w:type="character" w:customStyle="1" w:styleId="Heading2Char">
-    <w:name w:val="Heading 2 Char"/>
-    <w:link w:val="Heading2"/>
+  <w:style w:type="character" w:customStyle="1" w:styleId="Titre2Car">
+    <w:name w:val="Titre 2 Car"/>
+    <w:link w:val="Titre2"/>
     <w:rPr>
       <w:rFonts w:ascii="Arial" w:eastAsia="Arial" w:hAnsi="Arial" w:cs="Arial"/>
       <w:b/>
@@ -8554,9 +9252,9 @@
       </w:tblCellMar>
     </w:tblPr>
   </w:style>
-  <w:style w:type="character" w:styleId="Hyperlink">
+  <w:style w:type="character" w:styleId="Lienhypertexte">
     <w:name w:val="Hyperlink"/>
-    <w:basedOn w:val="DefaultParagraphFont"/>
+    <w:basedOn w:val="Policepardfaut"/>
     <w:uiPriority w:val="99"/>
     <w:unhideWhenUsed/>
     <w:rsid w:val="00F55E23"/>
@@ -8565,10 +9263,10 @@
       <w:u w:val="single"/>
     </w:rPr>
   </w:style>
-  <w:style w:type="paragraph" w:styleId="Footer">
+  <w:style w:type="paragraph" w:styleId="Pieddepage">
     <w:name w:val="footer"/>
     <w:basedOn w:val="Normal"/>
-    <w:link w:val="FooterChar"/>
+    <w:link w:val="PieddepageCar"/>
     <w:uiPriority w:val="99"/>
     <w:unhideWhenUsed/>
     <w:rsid w:val="006B4027"/>
@@ -8580,10 +9278,10 @@
       <w:spacing w:after="0" w:line="240" w:lineRule="auto"/>
     </w:pPr>
   </w:style>
-  <w:style w:type="character" w:customStyle="1" w:styleId="FooterChar">
-    <w:name w:val="Footer Char"/>
-    <w:basedOn w:val="DefaultParagraphFont"/>
-    <w:link w:val="Footer"/>
+  <w:style w:type="character" w:customStyle="1" w:styleId="PieddepageCar">
+    <w:name w:val="Pied de page Car"/>
+    <w:basedOn w:val="Policepardfaut"/>
+    <w:link w:val="Pieddepage"/>
     <w:uiPriority w:val="99"/>
     <w:rsid w:val="006B4027"/>
     <w:rPr>
@@ -8592,9 +9290,9 @@
       <w:sz w:val="23"/>
     </w:rPr>
   </w:style>
-  <w:style w:type="character" w:styleId="PlaceholderText">
+  <w:style w:type="character" w:styleId="Textedelespacerserv">
     <w:name w:val="Placeholder Text"/>
-    <w:basedOn w:val="DefaultParagraphFont"/>
+    <w:basedOn w:val="Policepardfaut"/>
     <w:uiPriority w:val="99"/>
     <w:semiHidden/>
     <w:rsid w:val="00911660"/>
@@ -8602,9 +9300,9 @@
       <w:color w:val="808080"/>
     </w:rPr>
   </w:style>
-  <w:style w:type="paragraph" w:styleId="TOCHeading">
+  <w:style w:type="paragraph" w:styleId="En-ttedetabledesmatires">
     <w:name w:val="TOC Heading"/>
-    <w:basedOn w:val="Heading1"/>
+    <w:basedOn w:val="Titre1"/>
     <w:next w:val="Normal"/>
     <w:uiPriority w:val="39"/>
     <w:unhideWhenUsed/>
@@ -8627,7 +9325,7 @@
       <w:lang w:val="en-US" w:eastAsia="en-US"/>
     </w:rPr>
   </w:style>
-  <w:style w:type="paragraph" w:styleId="TOC1">
+  <w:style w:type="paragraph" w:styleId="TM1">
     <w:name w:val="toc 1"/>
     <w:basedOn w:val="Normal"/>
     <w:next w:val="Normal"/>
@@ -8640,7 +9338,7 @@
       <w:ind w:left="0"/>
     </w:pPr>
   </w:style>
-  <w:style w:type="paragraph" w:styleId="TOC2">
+  <w:style w:type="paragraph" w:styleId="TM2">
     <w:name w:val="toc 2"/>
     <w:basedOn w:val="Normal"/>
     <w:next w:val="Normal"/>
@@ -8653,10 +9351,10 @@
       <w:ind w:left="230"/>
     </w:pPr>
   </w:style>
-  <w:style w:type="paragraph" w:styleId="HTMLPreformatted">
+  <w:style w:type="paragraph" w:styleId="PrformatHTML">
     <w:name w:val="HTML Preformatted"/>
     <w:basedOn w:val="Normal"/>
-    <w:link w:val="HTMLPreformattedChar"/>
+    <w:link w:val="PrformatHTMLCar"/>
     <w:uiPriority w:val="99"/>
     <w:unhideWhenUsed/>
     <w:rsid w:val="00EC7D0C"/>
@@ -8691,10 +9389,10 @@
       <w:lang w:val="en-US" w:eastAsia="en-US"/>
     </w:rPr>
   </w:style>
-  <w:style w:type="character" w:customStyle="1" w:styleId="HTMLPreformattedChar">
-    <w:name w:val="HTML Preformatted Char"/>
-    <w:basedOn w:val="DefaultParagraphFont"/>
-    <w:link w:val="HTMLPreformatted"/>
+  <w:style w:type="character" w:customStyle="1" w:styleId="PrformatHTMLCar">
+    <w:name w:val="Préformaté HTML Car"/>
+    <w:basedOn w:val="Policepardfaut"/>
+    <w:link w:val="PrformatHTML"/>
     <w:uiPriority w:val="99"/>
     <w:rsid w:val="00EC7D0C"/>
     <w:rPr>
@@ -8704,9 +9402,9 @@
       <w:lang w:val="en-US" w:eastAsia="en-US"/>
     </w:rPr>
   </w:style>
-  <w:style w:type="character" w:styleId="HTMLCode">
+  <w:style w:type="character" w:styleId="CodeHTML">
     <w:name w:val="HTML Code"/>
-    <w:basedOn w:val="DefaultParagraphFont"/>
+    <w:basedOn w:val="Policepardfaut"/>
     <w:uiPriority w:val="99"/>
     <w:semiHidden/>
     <w:unhideWhenUsed/>
@@ -8717,10 +9415,10 @@
       <w:szCs w:val="20"/>
     </w:rPr>
   </w:style>
-  <w:style w:type="character" w:customStyle="1" w:styleId="Heading3Char">
-    <w:name w:val="Heading 3 Char"/>
-    <w:basedOn w:val="DefaultParagraphFont"/>
-    <w:link w:val="Heading3"/>
+  <w:style w:type="character" w:customStyle="1" w:styleId="Titre3Car">
+    <w:name w:val="Titre 3 Car"/>
+    <w:basedOn w:val="Policepardfaut"/>
+    <w:link w:val="Titre3"/>
     <w:uiPriority w:val="9"/>
     <w:rsid w:val="00D1403F"/>
     <w:rPr>
@@ -8748,7 +9446,7 @@
       <w:szCs w:val="24"/>
     </w:rPr>
   </w:style>
-  <w:style w:type="paragraph" w:styleId="TOC3">
+  <w:style w:type="paragraph" w:styleId="TM3">
     <w:name w:val="toc 3"/>
     <w:basedOn w:val="Normal"/>
     <w:next w:val="Normal"/>
@@ -8761,7 +9459,7 @@
       <w:ind w:left="460"/>
     </w:pPr>
   </w:style>
-  <w:style w:type="paragraph" w:styleId="ListParagraph">
+  <w:style w:type="paragraph" w:styleId="Paragraphedeliste">
     <w:name w:val="List Paragraph"/>
     <w:basedOn w:val="Normal"/>
     <w:uiPriority w:val="34"/>
@@ -8772,7 +9470,7 @@
       <w:contextualSpacing/>
     </w:pPr>
   </w:style>
-  <w:style w:type="paragraph" w:styleId="Caption">
+  <w:style w:type="paragraph" w:styleId="Lgende">
     <w:name w:val="caption"/>
     <w:basedOn w:val="Normal"/>
     <w:next w:val="Normal"/>
@@ -8791,10 +9489,10 @@
       <w:szCs w:val="18"/>
     </w:rPr>
   </w:style>
-  <w:style w:type="character" w:customStyle="1" w:styleId="Heading4Char">
-    <w:name w:val="Heading 4 Char"/>
-    <w:basedOn w:val="DefaultParagraphFont"/>
-    <w:link w:val="Heading4"/>
+  <w:style w:type="character" w:customStyle="1" w:styleId="Titre4Car">
+    <w:name w:val="Titre 4 Car"/>
+    <w:basedOn w:val="Policepardfaut"/>
+    <w:link w:val="Titre4"/>
     <w:uiPriority w:val="9"/>
     <w:rsid w:val="00AF7E98"/>
     <w:rPr>
@@ -8805,10 +9503,10 @@
       <w:sz w:val="23"/>
     </w:rPr>
   </w:style>
-  <w:style w:type="paragraph" w:styleId="BalloonText">
+  <w:style w:type="paragraph" w:styleId="Textedebulles">
     <w:name w:val="Balloon Text"/>
     <w:basedOn w:val="Normal"/>
-    <w:link w:val="BalloonTextChar"/>
+    <w:link w:val="TextedebullesCar"/>
     <w:uiPriority w:val="99"/>
     <w:semiHidden/>
     <w:unhideWhenUsed/>
@@ -8822,10 +9520,10 @@
       <w:szCs w:val="16"/>
     </w:rPr>
   </w:style>
-  <w:style w:type="character" w:customStyle="1" w:styleId="BalloonTextChar">
-    <w:name w:val="Balloon Text Char"/>
-    <w:basedOn w:val="DefaultParagraphFont"/>
-    <w:link w:val="BalloonText"/>
+  <w:style w:type="character" w:customStyle="1" w:styleId="TextedebullesCar">
+    <w:name w:val="Texte de bulles Car"/>
+    <w:basedOn w:val="Policepardfaut"/>
+    <w:link w:val="Textedebulles"/>
     <w:uiPriority w:val="99"/>
     <w:semiHidden/>
     <w:rsid w:val="00B155B2"/>
@@ -8840,7 +9538,7 @@
 </file>
 
 <file path=word/glossary/document.xml><?xml version="1.0" encoding="utf-8"?>
-<w:glossaryDocument xmlns:wpc="http://schemas.microsoft.com/office/word/2010/wordprocessingCanvas" xmlns:mc="http://schemas.openxmlformats.org/markup-compatibility/2006" xmlns:o="urn:schemas-microsoft-com:office:office" xmlns:r="http://schemas.openxmlformats.org/officeDocument/2006/relationships" xmlns:m="http://schemas.openxmlformats.org/officeDocument/2006/math" xmlns:v="urn:schemas-microsoft-com:vml" xmlns:wp14="http://schemas.microsoft.com/office/word/2010/wordprocessingDrawing" xmlns:wp="http://schemas.openxmlformats.org/drawingml/2006/wordprocessingDrawing" xmlns:w10="urn:schemas-microsoft-com:office:word" xmlns:w="http://schemas.openxmlformats.org/wordprocessingml/2006/main" xmlns:w14="http://schemas.microsoft.com/office/word/2010/wordml" xmlns:w15="http://schemas.microsoft.com/office/word/2012/wordml" xmlns:wpg="http://schemas.microsoft.com/office/word/2010/wordprocessingGroup" xmlns:wpi="http://schemas.microsoft.com/office/word/2010/wordprocessingInk" xmlns:wne="http://schemas.microsoft.com/office/word/2006/wordml" xmlns:wps="http://schemas.microsoft.com/office/word/2010/wordprocessingShape" mc:Ignorable="w14 w15 wp14">
+<w:glossaryDocument xmlns:wpc="http://schemas.microsoft.com/office/word/2010/wordprocessingCanvas" xmlns:cx="http://schemas.microsoft.com/office/drawing/2014/chartex" xmlns:cx1="http://schemas.microsoft.com/office/drawing/2015/9/8/chartex" xmlns:cx2="http://schemas.microsoft.com/office/drawing/2015/10/21/chartex" xmlns:cx3="http://schemas.microsoft.com/office/drawing/2016/5/9/chartex" xmlns:cx4="http://schemas.microsoft.com/office/drawing/2016/5/10/chartex" xmlns:cx5="http://schemas.microsoft.com/office/drawing/2016/5/11/chartex" xmlns:mc="http://schemas.openxmlformats.org/markup-compatibility/2006" xmlns:o="urn:schemas-microsoft-com:office:office" xmlns:r="http://schemas.openxmlformats.org/officeDocument/2006/relationships" xmlns:m="http://schemas.openxmlformats.org/officeDocument/2006/math" xmlns:v="urn:schemas-microsoft-com:vml" xmlns:wp14="http://schemas.microsoft.com/office/word/2010/wordprocessingDrawing" xmlns:wp="http://schemas.openxmlformats.org/drawingml/2006/wordprocessingDrawing" xmlns:w10="urn:schemas-microsoft-com:office:word" xmlns:w="http://schemas.openxmlformats.org/wordprocessingml/2006/main" xmlns:w14="http://schemas.microsoft.com/office/word/2010/wordml" xmlns:w15="http://schemas.microsoft.com/office/word/2012/wordml" xmlns:w16se="http://schemas.microsoft.com/office/word/2015/wordml/symex" xmlns:wpg="http://schemas.microsoft.com/office/word/2010/wordprocessingGroup" xmlns:wpi="http://schemas.microsoft.com/office/word/2010/wordprocessingInk" xmlns:wne="http://schemas.microsoft.com/office/word/2006/wordml" xmlns:wps="http://schemas.microsoft.com/office/word/2010/wordprocessingShape" mc:Ignorable="w14 w15 w16se wp14">
   <w:docParts>
     <w:docPart>
       <w:docPartPr>
@@ -8864,7 +9562,7 @@
           </w:pPr>
           <w:r>
             <w:rPr>
-              <w:rStyle w:val="PlaceholderText"/>
+              <w:rStyle w:val="Textedelespacerserv"/>
             </w:rPr>
             <w:t>[Titre ]</w:t>
           </w:r>
@@ -8893,7 +9591,7 @@
           </w:pPr>
           <w:r>
             <w:rPr>
-              <w:rStyle w:val="PlaceholderText"/>
+              <w:rStyle w:val="Textedelespacerserv"/>
             </w:rPr>
             <w:t>[Objet ]</w:t>
           </w:r>
@@ -8922,7 +9620,7 @@
           </w:pPr>
           <w:r>
             <w:rPr>
-              <w:rStyle w:val="PlaceholderText"/>
+              <w:rStyle w:val="Textedelespacerserv"/>
             </w:rPr>
             <w:t>[Titre ]</w:t>
           </w:r>
@@ -8951,7 +9649,7 @@
           </w:pPr>
           <w:r>
             <w:rPr>
-              <w:rStyle w:val="PlaceholderText"/>
+              <w:rStyle w:val="Textedelespacerserv"/>
             </w:rPr>
             <w:t>[Auteur ]</w:t>
           </w:r>
@@ -8980,7 +9678,7 @@
           </w:pPr>
           <w:r>
             <w:rPr>
-              <w:rStyle w:val="PlaceholderText"/>
+              <w:rStyle w:val="Textedelespacerserv"/>
             </w:rPr>
             <w:t>[Objet ]</w:t>
           </w:r>
@@ -9009,7 +9707,7 @@
           </w:pPr>
           <w:r>
             <w:rPr>
-              <w:rStyle w:val="PlaceholderText"/>
+              <w:rStyle w:val="Textedelespacerserv"/>
             </w:rPr>
             <w:t>[Auteur ]</w:t>
           </w:r>
@@ -9021,7 +9719,7 @@
 </file>
 
 <file path=word/glossary/fontTable.xml><?xml version="1.0" encoding="utf-8"?>
-<w:fonts xmlns:mc="http://schemas.openxmlformats.org/markup-compatibility/2006" xmlns:r="http://schemas.openxmlformats.org/officeDocument/2006/relationships" xmlns:w="http://schemas.openxmlformats.org/wordprocessingml/2006/main" xmlns:w14="http://schemas.microsoft.com/office/word/2010/wordml" xmlns:w15="http://schemas.microsoft.com/office/word/2012/wordml" mc:Ignorable="w14 w15">
+<w:fonts xmlns:mc="http://schemas.openxmlformats.org/markup-compatibility/2006" xmlns:r="http://schemas.openxmlformats.org/officeDocument/2006/relationships" xmlns:w="http://schemas.openxmlformats.org/wordprocessingml/2006/main" xmlns:w14="http://schemas.microsoft.com/office/word/2010/wordml" xmlns:w15="http://schemas.microsoft.com/office/word/2012/wordml" xmlns:w16se="http://schemas.microsoft.com/office/word/2015/wordml/symex" mc:Ignorable="w14 w15 w16se">
   <w:font w:name="Times New Roman">
     <w:panose1 w:val="02020603050405020304"/>
     <w:charset w:val="00"/>
@@ -9102,11 +9800,27 @@
     <w:pitch w:val="variable"/>
     <w:sig w:usb0="E1002EFF" w:usb1="C000605B" w:usb2="00000029" w:usb3="00000000" w:csb0="000101FF" w:csb1="00000000"/>
   </w:font>
+  <w:font w:name="Yu Mincho">
+    <w:altName w:val="游明朝"/>
+    <w:panose1 w:val="00000000000000000000"/>
+    <w:charset w:val="80"/>
+    <w:family w:val="roman"/>
+    <w:notTrueType/>
+    <w:pitch w:val="default"/>
+  </w:font>
+  <w:font w:name="Yu Gothic Light">
+    <w:altName w:val="游ゴシック Light"/>
+    <w:panose1 w:val="020B0300000000000000"/>
+    <w:charset w:val="80"/>
+    <w:family w:val="swiss"/>
+    <w:pitch w:val="variable"/>
+    <w:sig w:usb0="E00002FF" w:usb1="2AC7FDFF" w:usb2="00000016" w:usb3="00000000" w:csb0="0002009F" w:csb1="00000000"/>
+  </w:font>
 </w:fonts>
 </file>
 
 <file path=word/glossary/settings.xml><?xml version="1.0" encoding="utf-8"?>
-<w:settings xmlns:mc="http://schemas.openxmlformats.org/markup-compatibility/2006" xmlns:o="urn:schemas-microsoft-com:office:office" xmlns:r="http://schemas.openxmlformats.org/officeDocument/2006/relationships" xmlns:m="http://schemas.openxmlformats.org/officeDocument/2006/math" xmlns:v="urn:schemas-microsoft-com:vml" xmlns:w10="urn:schemas-microsoft-com:office:word" xmlns:w="http://schemas.openxmlformats.org/wordprocessingml/2006/main" xmlns:w14="http://schemas.microsoft.com/office/word/2010/wordml" xmlns:w15="http://schemas.microsoft.com/office/word/2012/wordml" xmlns:sl="http://schemas.openxmlformats.org/schemaLibrary/2006/main" mc:Ignorable="w14 w15">
+<w:settings xmlns:mc="http://schemas.openxmlformats.org/markup-compatibility/2006" xmlns:o="urn:schemas-microsoft-com:office:office" xmlns:r="http://schemas.openxmlformats.org/officeDocument/2006/relationships" xmlns:m="http://schemas.openxmlformats.org/officeDocument/2006/math" xmlns:v="urn:schemas-microsoft-com:vml" xmlns:w10="urn:schemas-microsoft-com:office:word" xmlns:w="http://schemas.openxmlformats.org/wordprocessingml/2006/main" xmlns:w14="http://schemas.microsoft.com/office/word/2010/wordml" xmlns:w15="http://schemas.microsoft.com/office/word/2012/wordml" xmlns:w16se="http://schemas.microsoft.com/office/word/2015/wordml/symex" xmlns:sl="http://schemas.openxmlformats.org/schemaLibrary/2006/main" mc:Ignorable="w14 w15 w16se">
   <w:view w:val="normal"/>
   <w:defaultTabStop w:val="720"/>
   <w:hyphenationZone w:val="425"/>
@@ -9167,6 +9881,7 @@
     <w:rsid w:val="00EB35C2"/>
     <w:rsid w:val="00EC0464"/>
     <w:rsid w:val="00F82140"/>
+    <w:rsid w:val="00FB3708"/>
     <w:rsid w:val="00FB4308"/>
   </w:rsids>
   <m:mathPr>
@@ -9190,7 +9905,7 @@
 </file>
 
 <file path=word/glossary/styles.xml><?xml version="1.0" encoding="utf-8"?>
-<w:styles xmlns:mc="http://schemas.openxmlformats.org/markup-compatibility/2006" xmlns:r="http://schemas.openxmlformats.org/officeDocument/2006/relationships" xmlns:w="http://schemas.openxmlformats.org/wordprocessingml/2006/main" xmlns:w14="http://schemas.microsoft.com/office/word/2010/wordml" xmlns:w15="http://schemas.microsoft.com/office/word/2012/wordml" mc:Ignorable="w14 w15">
+<w:styles xmlns:mc="http://schemas.openxmlformats.org/markup-compatibility/2006" xmlns:r="http://schemas.openxmlformats.org/officeDocument/2006/relationships" xmlns:w="http://schemas.openxmlformats.org/wordprocessingml/2006/main" xmlns:w14="http://schemas.microsoft.com/office/word/2010/wordml" xmlns:w15="http://schemas.microsoft.com/office/word/2012/wordml" xmlns:w16se="http://schemas.microsoft.com/office/word/2015/wordml/symex" mc:Ignorable="w14 w15 w16se">
   <w:docDefaults>
     <w:rPrDefault>
       <w:rPr>
@@ -9206,7 +9921,7 @@
       </w:pPr>
     </w:pPrDefault>
   </w:docDefaults>
-  <w:latentStyles w:defLockedState="0" w:defUIPriority="99" w:defSemiHidden="0" w:defUnhideWhenUsed="0" w:defQFormat="0" w:count="371">
+  <w:latentStyles w:defLockedState="0" w:defUIPriority="99" w:defSemiHidden="0" w:defUnhideWhenUsed="0" w:defQFormat="0" w:count="374">
     <w:lsdException w:name="Normal" w:uiPriority="0" w:qFormat="1"/>
     <w:lsdException w:name="heading 1" w:uiPriority="9" w:qFormat="1"/>
     <w:lsdException w:name="heading 2" w:semiHidden="1" w:uiPriority="9" w:unhideWhenUsed="1" w:qFormat="1"/>
@@ -9312,7 +10027,6 @@
     <w:lsdException w:name="HTML Sample" w:semiHidden="1" w:unhideWhenUsed="1"/>
     <w:lsdException w:name="HTML Typewriter" w:semiHidden="1" w:unhideWhenUsed="1"/>
     <w:lsdException w:name="HTML Variable" w:semiHidden="1" w:unhideWhenUsed="1"/>
-    <w:lsdException w:name="Normal Table" w:semiHidden="1" w:unhideWhenUsed="1"/>
     <w:lsdException w:name="annotation subject" w:semiHidden="1" w:unhideWhenUsed="1"/>
     <w:lsdException w:name="No List" w:semiHidden="1" w:unhideWhenUsed="1"/>
     <w:lsdException w:name="Outline List 1" w:semiHidden="1" w:unhideWhenUsed="1"/>
@@ -9357,7 +10071,6 @@
     <w:lsdException w:name="Table Professional" w:semiHidden="1" w:unhideWhenUsed="1"/>
     <w:lsdException w:name="Table Subtle 1" w:semiHidden="1" w:unhideWhenUsed="1"/>
     <w:lsdException w:name="Table Subtle 2" w:semiHidden="1" w:unhideWhenUsed="1"/>
-    <w:lsdException w:name="Table Web 1" w:semiHidden="1" w:unhideWhenUsed="1"/>
     <w:lsdException w:name="Table Web 2" w:semiHidden="1" w:unhideWhenUsed="1"/>
     <w:lsdException w:name="Table Web 3" w:semiHidden="1" w:unhideWhenUsed="1"/>
     <w:lsdException w:name="Balloon Text" w:semiHidden="1" w:unhideWhenUsed="1"/>
@@ -9578,18 +10291,21 @@
     <w:lsdException w:name="List Table 5 Dark Accent 6" w:uiPriority="50"/>
     <w:lsdException w:name="List Table 6 Colorful Accent 6" w:uiPriority="51"/>
     <w:lsdException w:name="List Table 7 Colorful Accent 6" w:uiPriority="52"/>
+    <w:lsdException w:name="Mention" w:semiHidden="1" w:unhideWhenUsed="1"/>
+    <w:lsdException w:name="Smart Hyperlink" w:semiHidden="1" w:unhideWhenUsed="1"/>
+    <w:lsdException w:name="Hashtag" w:semiHidden="1" w:unhideWhenUsed="1"/>
   </w:latentStyles>
   <w:style w:type="paragraph" w:default="1" w:styleId="Normal">
     <w:name w:val="Normal"/>
     <w:qFormat/>
   </w:style>
-  <w:style w:type="character" w:default="1" w:styleId="DefaultParagraphFont">
+  <w:style w:type="character" w:default="1" w:styleId="Policepardfaut">
     <w:name w:val="Default Paragraph Font"/>
     <w:uiPriority w:val="1"/>
     <w:semiHidden/>
     <w:unhideWhenUsed/>
   </w:style>
-  <w:style w:type="table" w:default="1" w:styleId="TableNormal">
+  <w:style w:type="table" w:default="1" w:styleId="TableauNormal">
     <w:name w:val="Normal Table"/>
     <w:uiPriority w:val="99"/>
     <w:semiHidden/>
@@ -9604,15 +10320,15 @@
       </w:tblCellMar>
     </w:tblPr>
   </w:style>
-  <w:style w:type="numbering" w:default="1" w:styleId="NoList">
+  <w:style w:type="numbering" w:default="1" w:styleId="Aucuneliste">
     <w:name w:val="No List"/>
     <w:uiPriority w:val="99"/>
     <w:semiHidden/>
     <w:unhideWhenUsed/>
   </w:style>
-  <w:style w:type="character" w:styleId="PlaceholderText">
+  <w:style w:type="character" w:styleId="Textedelespacerserv">
     <w:name w:val="Placeholder Text"/>
-    <w:basedOn w:val="DefaultParagraphFont"/>
+    <w:basedOn w:val="Policepardfaut"/>
     <w:uiPriority w:val="99"/>
     <w:semiHidden/>
     <w:rsid w:val="00AB4092"/>
@@ -9649,7 +10365,7 @@
 </file>
 
 <file path=word/glossary/webSettings.xml><?xml version="1.0" encoding="utf-8"?>
-<w:webSettings xmlns:mc="http://schemas.openxmlformats.org/markup-compatibility/2006" xmlns:r="http://schemas.openxmlformats.org/officeDocument/2006/relationships" xmlns:w="http://schemas.openxmlformats.org/wordprocessingml/2006/main" xmlns:w14="http://schemas.microsoft.com/office/word/2010/wordml" xmlns:w15="http://schemas.microsoft.com/office/word/2012/wordml" mc:Ignorable="w14 w15">
+<w:webSettings xmlns:mc="http://schemas.openxmlformats.org/markup-compatibility/2006" xmlns:r="http://schemas.openxmlformats.org/officeDocument/2006/relationships" xmlns:w="http://schemas.openxmlformats.org/wordprocessingml/2006/main" xmlns:w14="http://schemas.microsoft.com/office/word/2010/wordml" xmlns:w15="http://schemas.microsoft.com/office/word/2012/wordml" xmlns:w16se="http://schemas.microsoft.com/office/word/2015/wordml/symex" mc:Ignorable="w14 w15 w16se">
   <w:optimizeForBrowser/>
   <w:allowPNG/>
 </w:webSettings>
@@ -9940,7 +10656,7 @@
 </file>
 
 <file path=customXml/itemProps2.xml><?xml version="1.0" encoding="utf-8"?>
-<ds:datastoreItem xmlns:ds="http://schemas.openxmlformats.org/officeDocument/2006/customXml" ds:itemID="{4F604C57-5C83-4651-9F4D-E185527DA970}">
+<ds:datastoreItem xmlns:ds="http://schemas.openxmlformats.org/officeDocument/2006/customXml" ds:itemID="{5A727874-D7FF-4E89-940F-35727C772CE8}">
   <ds:schemaRefs>
     <ds:schemaRef ds:uri="http://schemas.openxmlformats.org/officeDocument/2006/bibliography"/>
   </ds:schemaRefs>

</xml_diff>